<commit_message>
Added problem 4 to homework #3
</commit_message>
<xml_diff>
--- a/homework_3_week_6_ray_duran_und.docx
+++ b/homework_3_week_6_ray_duran_und.docx
@@ -6758,6 +6758,249 @@
           <w:szCs w:val="24"/>
         </w:rPr>
       </w:pPr>
+    </w:p>
+    <w:p>
+      <w:r>
+        <w:lastRenderedPageBreak/>
+        <w:t>Problem 4.</w:t>
+      </w:r>
+    </w:p>
+    <w:p>
+      <w:pPr>
+        <w:pStyle w:val="Default"/>
+      </w:pPr>
+    </w:p>
+    <w:p>
+      <w:pPr>
+        <w:pStyle w:val="Default"/>
+      </w:pPr>
+      <w:r>
+        <w:t xml:space="preserve"> </w:t>
+      </w:r>
+    </w:p>
+    <w:p>
+      <w:pPr>
+        <w:pStyle w:val="Default"/>
+        <w:rPr>
+          <w:sz w:val="22"/>
+          <w:szCs w:val="22"/>
+        </w:rPr>
+      </w:pPr>
+      <w:r>
+        <w:rPr>
+          <w:sz w:val="22"/>
+          <w:szCs w:val="22"/>
+        </w:rPr>
+        <w:t xml:space="preserve">4. (20%) What is light field imaging? Describe the advantages and limitations of light field imaging. </w:t>
+      </w:r>
+    </w:p>
+    <w:p/>
+    <w:p>
+      <w:r>
+        <w:t>Answer:</w:t>
+      </w:r>
+    </w:p>
+    <w:p>
+      <w:r>
+        <w:t>A fundamental definition of a light field would be the parameterization of the flow of light thru an empty region of 3D space. Now</w:t>
+      </w:r>
+      <w:r>
+        <w:t>, there are many ways to represent these parameters. In the most redundant of systems you can use a 7D system, which would include (x, y, z, theta(angle), alpha(angle), t, and lambda(wavelength). Th</w:t>
+      </w:r>
+      <w:r>
+        <w:t xml:space="preserve">ere are other systems, in the </w:t>
+      </w:r>
+      <w:r>
+        <w:t>paper “</w:t>
+      </w:r>
+      <w:r>
+        <w:t>Light Field and Computational Imaging”, Levoy references Moon and Hanrahan which annotate a 4D system as a light field.</w:t>
+      </w:r>
+    </w:p>
+    <w:p>
+      <w:r>
+        <w:t xml:space="preserve">There are </w:t>
+      </w:r>
+      <w:r>
+        <w:t>some</w:t>
+      </w:r>
+      <w:r>
+        <w:t xml:space="preserve"> </w:t>
+      </w:r>
+      <w:r>
+        <w:t>limitations</w:t>
+      </w:r>
+      <w:r>
+        <w:t xml:space="preserve"> of light-field imaging. </w:t>
+      </w:r>
+      <w:r>
+        <w:t>One</w:t>
+      </w:r>
+      <w:r>
+        <w:t xml:space="preserve"> disadvantage is that occlusion prevents information </w:t>
+      </w:r>
+      <w:r>
+        <w:t>of concave objects. Also, if time is part of your parameters there are natural limitations of illumination of dynamic scenes.</w:t>
+      </w:r>
+      <w:r>
+        <w:t xml:space="preserve"> Although not a strict disadvantage</w:t>
+      </w:r>
+      <w:r>
+        <w:t>,</w:t>
+      </w:r>
+      <w:r>
+        <w:t xml:space="preserve"> as the</w:t>
+      </w:r>
+      <w:r>
+        <w:t>re are ways to compensate, but geometrical complex objects present challenges to light field processing as multiple reflections, refractions and scattering affect the light ray. This last area is an active area of research.</w:t>
+      </w:r>
+      <w:r>
+        <w:t xml:space="preserve"> Perhaps the biggest disadvantage</w:t>
+      </w:r>
+      <w:r>
+        <w:t xml:space="preserve">s are economics and </w:t>
+      </w:r>
+      <w:r>
+        <w:t xml:space="preserve">adoption of the technology. Because of the ascendancy of CMOS cameras in ubiquitous smart phones like the iPhone, the public does not see much extra value with plenoptic functions and light field systems. The widespread adoption of light fields would have to add salient extra benefits not found in today’s cameras. However, to take advantage of that would require a technology increase in bandwidth, sensors, </w:t>
+      </w:r>
+      <w:r>
+        <w:t>memory,</w:t>
+      </w:r>
+      <w:r>
+        <w:t xml:space="preserve"> and computer speed many times greater than today to make light fields camera</w:t>
+      </w:r>
+      <w:r>
+        <w:t xml:space="preserve"> applications practical.</w:t>
+      </w:r>
+    </w:p>
+    <w:p>
+      <w:r>
+        <w:t xml:space="preserve">On the other hand, light field imaging provides new ways of capturing images and brings some </w:t>
+      </w:r>
+      <w:r>
+        <w:t xml:space="preserve">benefits that traditional photography and imaging do not have. </w:t>
+      </w:r>
+      <w:r>
+        <w:t>One advantage of light-field imaging is that with one shot you can provide “plenoptic” information</w:t>
+      </w:r>
+      <w:r>
+        <w:t xml:space="preserve"> of angles which would allow</w:t>
+      </w:r>
+      <w:r>
+        <w:t>,</w:t>
+      </w:r>
+      <w:r>
+        <w:t xml:space="preserve"> with computational imaging</w:t>
+      </w:r>
+      <w:r>
+        <w:t xml:space="preserve">, </w:t>
+      </w:r>
+      <w:r>
+        <w:t>the reconstruction of focusing on different regions of the image.</w:t>
+      </w:r>
+      <w:r>
+        <w:t xml:space="preserve"> Closely related to this advantage is that you do not have to decide </w:t>
+      </w:r>
+      <w:r>
+        <w:t xml:space="preserve">at the moment </w:t>
+      </w:r>
+      <w:r>
+        <w:t>of image capture the focus as “post-processing” can extract different depths of field.</w:t>
+      </w:r>
+      <w:r>
+        <w:t xml:space="preserve"> Another advantage is that there are at least two different ways</w:t>
+      </w:r>
+      <w:r>
+        <w:t xml:space="preserve"> to capture light fields in an inexpensive way: sequential capture and spatial multiplexing. </w:t>
+      </w:r>
+      <w:r>
+        <w:t xml:space="preserve">Spatial multiplexing uses a </w:t>
+      </w:r>
+      <w:r>
+        <w:t>“robotic arm”</w:t>
+      </w:r>
+      <w:r>
+        <w:t xml:space="preserve"> to position lamps and cameras to capture the plenoptic information, while spatial multiplexing makes use of micro-lenses.</w:t>
+      </w:r>
+      <w:r>
+        <w:t xml:space="preserve"> Finally, because light field provides more information than just 2-D, views and angles that were not even captured or sampled with the given light field system, a light field rendering can generate new images, a form of interpolation that provides new custom views and presentations of the original image.</w:t>
+      </w:r>
+    </w:p>
+    <w:p>
+      <w:pPr>
+        <w:pStyle w:val="Default"/>
+      </w:pPr>
+    </w:p>
+    <w:p>
+      <w:pPr>
+        <w:pStyle w:val="Default"/>
+      </w:pPr>
+      <w:r>
+        <w:t>Problem 5.</w:t>
+      </w:r>
+    </w:p>
+    <w:p>
+      <w:pPr>
+        <w:pStyle w:val="Default"/>
+      </w:pPr>
+      <w:r>
+        <w:t xml:space="preserve"> </w:t>
+      </w:r>
+    </w:p>
+    <w:p>
+      <w:pPr>
+        <w:pStyle w:val="Default"/>
+        <w:rPr>
+          <w:sz w:val="22"/>
+          <w:szCs w:val="22"/>
+        </w:rPr>
+      </w:pPr>
+      <w:r>
+        <w:rPr>
+          <w:sz w:val="22"/>
+          <w:szCs w:val="22"/>
+        </w:rPr>
+        <w:t xml:space="preserve">5. (20%) Draw a diagram of a typical light-field camera, indicate the key </w:t>
+      </w:r>
+      <w:r>
+        <w:rPr>
+          <w:sz w:val="22"/>
+          <w:szCs w:val="22"/>
+        </w:rPr>
+        <w:t>components,</w:t>
+      </w:r>
+      <w:r>
+        <w:rPr>
+          <w:sz w:val="22"/>
+          <w:szCs w:val="22"/>
+        </w:rPr>
+        <w:t xml:space="preserve"> and explain their functions. </w:t>
+      </w:r>
+    </w:p>
+    <w:p>
+      <w:pPr>
+        <w:pStyle w:val="Default"/>
+        <w:rPr>
+          <w:sz w:val="22"/>
+          <w:szCs w:val="22"/>
+        </w:rPr>
+      </w:pPr>
+    </w:p>
+    <w:p>
+      <w:pPr>
+        <w:pStyle w:val="Default"/>
+        <w:rPr>
+          <w:sz w:val="22"/>
+          <w:szCs w:val="22"/>
+        </w:rPr>
+      </w:pPr>
+      <w:r>
+        <w:rPr>
+          <w:sz w:val="22"/>
+          <w:szCs w:val="22"/>
+        </w:rPr>
+        <w:t>Answer:</w:t>
+      </w:r>
     </w:p>
     <w:p/>
     <w:sectPr>

</xml_diff>

<commit_message>
Added problem 3(matlab) and updated homework #3
</commit_message>
<xml_diff>
--- a/homework_3_week_6_ray_duran_und.docx
+++ b/homework_3_week_6_ray_duran_und.docx
@@ -6760,8 +6760,4213 @@
       </w:pPr>
     </w:p>
     <w:p>
-      <w:r>
+      <w:pPr>
+        <w:autoSpaceDE w:val="0"/>
+        <w:autoSpaceDN w:val="0"/>
+        <w:adjustRightInd w:val="0"/>
+        <w:spacing w:after="0" w:line="240" w:lineRule="auto"/>
+        <w:rPr>
+          <w:rFonts w:ascii="Calibri" w:hAnsi="Calibri" w:cs="Calibri"/>
+          <w:color w:val="000000"/>
+          <w:sz w:val="24"/>
+          <w:szCs w:val="24"/>
+        </w:rPr>
+      </w:pPr>
+      <w:r>
+        <w:rPr>
+          <w:rFonts w:ascii="Calibri" w:hAnsi="Calibri" w:cs="Calibri"/>
+          <w:color w:val="000000"/>
+          <w:sz w:val="24"/>
+          <w:szCs w:val="24"/>
+        </w:rPr>
         <w:lastRenderedPageBreak/>
+        <w:t>Problem 2.</w:t>
+      </w:r>
+    </w:p>
+    <w:p>
+      <w:pPr>
+        <w:autoSpaceDE w:val="0"/>
+        <w:autoSpaceDN w:val="0"/>
+        <w:adjustRightInd w:val="0"/>
+        <w:spacing w:after="0" w:line="240" w:lineRule="auto"/>
+        <w:rPr>
+          <w:rFonts w:ascii="Calibri" w:hAnsi="Calibri" w:cs="Calibri"/>
+          <w:color w:val="000000"/>
+          <w:sz w:val="24"/>
+          <w:szCs w:val="24"/>
+        </w:rPr>
+      </w:pPr>
+      <w:r>
+        <w:rPr>
+          <w:rFonts w:ascii="Calibri" w:hAnsi="Calibri" w:cs="Calibri"/>
+          <w:color w:val="000000"/>
+          <w:sz w:val="24"/>
+          <w:szCs w:val="24"/>
+        </w:rPr>
+        <w:t xml:space="preserve"> </w:t>
+      </w:r>
+    </w:p>
+    <w:p>
+      <w:pPr>
+        <w:autoSpaceDE w:val="0"/>
+        <w:autoSpaceDN w:val="0"/>
+        <w:adjustRightInd w:val="0"/>
+        <w:spacing w:after="0" w:line="240" w:lineRule="auto"/>
+        <w:rPr>
+          <w:rFonts w:ascii="Calibri" w:hAnsi="Calibri" w:cs="Calibri"/>
+          <w:color w:val="000000"/>
+        </w:rPr>
+      </w:pPr>
+      <w:r>
+        <w:rPr>
+          <w:rFonts w:ascii="Calibri" w:hAnsi="Calibri" w:cs="Calibri"/>
+          <w:color w:val="000000"/>
+        </w:rPr>
+        <w:t xml:space="preserve">2. (20%) Explain PSF, OTF, PTF, and MTF and describe their relationship (assume incoherence illumination). </w:t>
+      </w:r>
+    </w:p>
+    <w:p>
+      <w:pPr>
+        <w:autoSpaceDE w:val="0"/>
+        <w:autoSpaceDN w:val="0"/>
+        <w:adjustRightInd w:val="0"/>
+        <w:spacing w:after="0" w:line="240" w:lineRule="auto"/>
+        <w:rPr>
+          <w:rFonts w:ascii="Calibri" w:hAnsi="Calibri" w:cs="Calibri"/>
+          <w:color w:val="000000"/>
+        </w:rPr>
+      </w:pPr>
+    </w:p>
+    <w:p>
+      <w:pPr>
+        <w:autoSpaceDE w:val="0"/>
+        <w:autoSpaceDN w:val="0"/>
+        <w:adjustRightInd w:val="0"/>
+        <w:spacing w:after="0" w:line="240" w:lineRule="auto"/>
+        <w:rPr>
+          <w:rFonts w:ascii="Calibri" w:hAnsi="Calibri" w:cs="Calibri"/>
+          <w:color w:val="000000"/>
+        </w:rPr>
+      </w:pPr>
+      <w:r>
+        <w:rPr>
+          <w:rFonts w:ascii="Calibri" w:hAnsi="Calibri" w:cs="Calibri"/>
+          <w:color w:val="000000"/>
+        </w:rPr>
+        <w:t>Answer:</w:t>
+      </w:r>
+    </w:p>
+    <w:p>
+      <w:pPr>
+        <w:autoSpaceDE w:val="0"/>
+        <w:autoSpaceDN w:val="0"/>
+        <w:adjustRightInd w:val="0"/>
+        <w:spacing w:after="0" w:line="240" w:lineRule="auto"/>
+        <w:rPr>
+          <w:rFonts w:ascii="Calibri" w:hAnsi="Calibri" w:cs="Calibri"/>
+          <w:color w:val="000000"/>
+        </w:rPr>
+      </w:pPr>
+    </w:p>
+    <w:p>
+      <w:pPr>
+        <w:autoSpaceDE w:val="0"/>
+        <w:autoSpaceDN w:val="0"/>
+        <w:adjustRightInd w:val="0"/>
+        <w:spacing w:after="0" w:line="240" w:lineRule="auto"/>
+        <w:rPr>
+          <w:rFonts w:ascii="Calibri" w:hAnsi="Calibri" w:cs="Calibri"/>
+          <w:color w:val="000000"/>
+        </w:rPr>
+      </w:pPr>
+      <w:r>
+        <w:rPr>
+          <w:rFonts w:ascii="Calibri" w:hAnsi="Calibri" w:cs="Calibri"/>
+          <w:color w:val="000000"/>
+        </w:rPr>
+        <w:t>The PSF is the point spread function and is called the impulse response of the system.</w:t>
+      </w:r>
+      <w:r>
+        <w:rPr>
+          <w:rFonts w:ascii="Calibri" w:hAnsi="Calibri" w:cs="Calibri"/>
+          <w:color w:val="000000"/>
+        </w:rPr>
+        <w:t xml:space="preserve"> The impulse response</w:t>
+      </w:r>
+      <w:r>
+        <w:rPr>
+          <w:rFonts w:ascii="Calibri" w:hAnsi="Calibri" w:cs="Calibri"/>
+          <w:color w:val="000000"/>
+        </w:rPr>
+        <w:t>, h(t)</w:t>
+      </w:r>
+      <w:r>
+        <w:rPr>
+          <w:rFonts w:ascii="Calibri" w:hAnsi="Calibri" w:cs="Calibri"/>
+          <w:color w:val="000000"/>
+        </w:rPr>
+        <w:t xml:space="preserve"> of a linear time-</w:t>
+      </w:r>
+      <w:r>
+        <w:rPr>
+          <w:rFonts w:ascii="Calibri" w:hAnsi="Calibri" w:cs="Calibri"/>
+          <w:color w:val="000000"/>
+        </w:rPr>
+        <w:t>invariant (</w:t>
+      </w:r>
+      <w:r>
+        <w:rPr>
+          <w:rFonts w:ascii="Calibri" w:hAnsi="Calibri" w:cs="Calibri"/>
+          <w:color w:val="000000"/>
+        </w:rPr>
+        <w:t>LTI) system in one dimension is the response y(t) when a</w:t>
+      </w:r>
+      <w:r>
+        <w:rPr>
+          <w:rFonts w:ascii="Calibri" w:hAnsi="Calibri" w:cs="Calibri"/>
+          <w:color w:val="000000"/>
+        </w:rPr>
+        <w:t>n</w:t>
+      </w:r>
+      <w:r>
+        <w:rPr>
+          <w:rFonts w:ascii="Calibri" w:hAnsi="Calibri" w:cs="Calibri"/>
+          <w:color w:val="000000"/>
+        </w:rPr>
+        <w:t xml:space="preserve"> impulse is injected</w:t>
+      </w:r>
+      <w:r>
+        <w:rPr>
+          <w:rFonts w:ascii="Calibri" w:hAnsi="Calibri" w:cs="Calibri"/>
+          <w:color w:val="000000"/>
+        </w:rPr>
+        <w:t xml:space="preserve">. Here </w:t>
+      </w:r>
+      <w:r>
+        <w:rPr>
+          <w:rFonts w:ascii="Calibri" w:hAnsi="Calibri" w:cs="Calibri"/>
+          <w:color w:val="000000"/>
+        </w:rPr>
+        <w:t>the PSF is the impulse response in 2-D. For an incoherent system</w:t>
+      </w:r>
+      <w:r>
+        <w:rPr>
+          <w:rFonts w:ascii="Calibri" w:hAnsi="Calibri" w:cs="Calibri"/>
+          <w:color w:val="000000"/>
+        </w:rPr>
+        <w:t xml:space="preserve"> the squared PSF is the impulse response of the system. </w:t>
+      </w:r>
+    </w:p>
+    <w:p>
+      <w:pPr>
+        <w:autoSpaceDE w:val="0"/>
+        <w:autoSpaceDN w:val="0"/>
+        <w:adjustRightInd w:val="0"/>
+        <w:spacing w:after="0" w:line="240" w:lineRule="auto"/>
+        <w:rPr>
+          <w:rFonts w:ascii="Calibri" w:hAnsi="Calibri" w:cs="Calibri"/>
+          <w:color w:val="000000"/>
+        </w:rPr>
+      </w:pPr>
+    </w:p>
+    <w:p>
+      <w:pPr>
+        <w:autoSpaceDE w:val="0"/>
+        <w:autoSpaceDN w:val="0"/>
+        <w:adjustRightInd w:val="0"/>
+        <w:spacing w:after="0" w:line="240" w:lineRule="auto"/>
+        <w:rPr>
+          <w:rFonts w:ascii="Calibri" w:hAnsi="Calibri" w:cs="Calibri"/>
+          <w:color w:val="000000"/>
+        </w:rPr>
+      </w:pPr>
+      <w:r>
+        <w:rPr>
+          <w:rFonts w:ascii="Calibri" w:hAnsi="Calibri" w:cs="Calibri"/>
+          <w:color w:val="000000"/>
+        </w:rPr>
+        <w:t xml:space="preserve">The OTF or optical transfer </w:t>
+      </w:r>
+      <w:r>
+        <w:rPr>
+          <w:rFonts w:ascii="Calibri" w:hAnsi="Calibri" w:cs="Calibri"/>
+          <w:color w:val="000000"/>
+        </w:rPr>
+        <w:t>function (</w:t>
+      </w:r>
+      <w:r>
+        <w:rPr>
+          <w:rFonts w:ascii="Calibri" w:hAnsi="Calibri" w:cs="Calibri"/>
+          <w:color w:val="000000"/>
+        </w:rPr>
+        <w:t>OTF) is the Fourier transform of the impulse response H</w:t>
+      </w:r>
+      <w:r>
+        <w:rPr>
+          <w:rFonts w:ascii="Calibri" w:hAnsi="Calibri" w:cs="Calibri"/>
+          <w:color w:val="000000"/>
+        </w:rPr>
+        <w:t xml:space="preserve"> </w:t>
+      </w:r>
+      <w:r>
+        <w:rPr>
+          <w:rFonts w:ascii="Calibri" w:hAnsi="Calibri" w:cs="Calibri"/>
+          <w:color w:val="000000"/>
+        </w:rPr>
+        <w:t>(or</w:t>
+      </w:r>
+      <w:r>
+        <w:rPr>
+          <w:rFonts w:ascii="Calibri" w:hAnsi="Calibri" w:cs="Calibri"/>
+          <w:color w:val="000000"/>
+        </w:rPr>
+        <w:t xml:space="preserve"> the PSF squared)</w:t>
+      </w:r>
+      <w:r>
+        <w:rPr>
+          <w:rFonts w:ascii="Calibri" w:hAnsi="Calibri" w:cs="Calibri"/>
+          <w:color w:val="000000"/>
+        </w:rPr>
+        <w:t xml:space="preserve"> of an incoherent imaging system.</w:t>
+      </w:r>
+      <w:r>
+        <w:rPr>
+          <w:rFonts w:ascii="Calibri" w:hAnsi="Calibri" w:cs="Calibri"/>
+          <w:color w:val="000000"/>
+        </w:rPr>
+        <w:t xml:space="preserve"> In general this is a complex function and is in the frequency domain.</w:t>
+      </w:r>
+    </w:p>
+    <w:p>
+      <w:pPr>
+        <w:autoSpaceDE w:val="0"/>
+        <w:autoSpaceDN w:val="0"/>
+        <w:adjustRightInd w:val="0"/>
+        <w:spacing w:after="0" w:line="240" w:lineRule="auto"/>
+        <w:rPr>
+          <w:rFonts w:ascii="Calibri" w:hAnsi="Calibri" w:cs="Calibri"/>
+          <w:color w:val="000000"/>
+        </w:rPr>
+      </w:pPr>
+    </w:p>
+    <w:p>
+      <w:pPr>
+        <w:autoSpaceDE w:val="0"/>
+        <w:autoSpaceDN w:val="0"/>
+        <w:adjustRightInd w:val="0"/>
+        <w:spacing w:after="0" w:line="240" w:lineRule="auto"/>
+        <w:rPr>
+          <w:rFonts w:ascii="Calibri" w:hAnsi="Calibri" w:cs="Calibri"/>
+          <w:color w:val="000000"/>
+        </w:rPr>
+      </w:pPr>
+      <w:r>
+        <w:rPr>
+          <w:rFonts w:ascii="Calibri" w:hAnsi="Calibri" w:cs="Calibri"/>
+          <w:color w:val="000000"/>
+        </w:rPr>
+        <w:t>The PTF is the phase of the OTF, since the OTF can be complex.</w:t>
+      </w:r>
+    </w:p>
+    <w:p>
+      <w:pPr>
+        <w:autoSpaceDE w:val="0"/>
+        <w:autoSpaceDN w:val="0"/>
+        <w:adjustRightInd w:val="0"/>
+        <w:spacing w:after="0" w:line="240" w:lineRule="auto"/>
+        <w:rPr>
+          <w:rFonts w:ascii="Calibri" w:hAnsi="Calibri" w:cs="Calibri"/>
+          <w:color w:val="000000"/>
+        </w:rPr>
+      </w:pPr>
+    </w:p>
+    <w:p>
+      <w:pPr>
+        <w:autoSpaceDE w:val="0"/>
+        <w:autoSpaceDN w:val="0"/>
+        <w:adjustRightInd w:val="0"/>
+        <w:spacing w:after="0" w:line="240" w:lineRule="auto"/>
+        <w:rPr>
+          <w:rFonts w:ascii="Calibri" w:hAnsi="Calibri" w:cs="Calibri"/>
+          <w:color w:val="000000"/>
+        </w:rPr>
+      </w:pPr>
+      <w:r>
+        <w:rPr>
+          <w:rFonts w:ascii="Calibri" w:hAnsi="Calibri" w:cs="Calibri"/>
+          <w:color w:val="000000"/>
+        </w:rPr>
+        <w:t>The MTF is the magnitude of the complex OTF.</w:t>
+      </w:r>
+    </w:p>
+    <w:p>
+      <w:pPr>
+        <w:autoSpaceDE w:val="0"/>
+        <w:autoSpaceDN w:val="0"/>
+        <w:adjustRightInd w:val="0"/>
+        <w:spacing w:after="0" w:line="240" w:lineRule="auto"/>
+        <w:rPr>
+          <w:rFonts w:ascii="Calibri" w:hAnsi="Calibri" w:cs="Calibri"/>
+          <w:color w:val="000000"/>
+        </w:rPr>
+      </w:pPr>
+    </w:p>
+    <w:p>
+      <w:pPr>
+        <w:autoSpaceDE w:val="0"/>
+        <w:autoSpaceDN w:val="0"/>
+        <w:adjustRightInd w:val="0"/>
+        <w:spacing w:after="0" w:line="240" w:lineRule="auto"/>
+        <w:rPr>
+          <w:rFonts w:ascii="Calibri" w:hAnsi="Calibri" w:cs="Calibri"/>
+          <w:color w:val="000000"/>
+        </w:rPr>
+      </w:pPr>
+      <w:r>
+        <w:rPr>
+          <w:rFonts w:ascii="Calibri" w:hAnsi="Calibri" w:cs="Calibri"/>
+          <w:color w:val="000000"/>
+        </w:rPr>
+        <w:t>Problem 3.</w:t>
+      </w:r>
+    </w:p>
+    <w:p>
+      <w:pPr>
+        <w:autoSpaceDE w:val="0"/>
+        <w:autoSpaceDN w:val="0"/>
+        <w:adjustRightInd w:val="0"/>
+        <w:spacing w:after="0" w:line="240" w:lineRule="auto"/>
+        <w:rPr>
+          <w:rFonts w:ascii="Calibri" w:hAnsi="Calibri" w:cs="Calibri"/>
+          <w:color w:val="000000"/>
+        </w:rPr>
+      </w:pPr>
+    </w:p>
+    <w:p>
+      <w:pPr>
+        <w:autoSpaceDE w:val="0"/>
+        <w:autoSpaceDN w:val="0"/>
+        <w:adjustRightInd w:val="0"/>
+        <w:spacing w:after="0" w:line="240" w:lineRule="auto"/>
+        <w:rPr>
+          <w:rFonts w:ascii="Calibri" w:hAnsi="Calibri" w:cs="Calibri"/>
+          <w:color w:val="000000"/>
+        </w:rPr>
+      </w:pPr>
+      <w:r>
+        <w:rPr>
+          <w:rFonts w:ascii="Calibri" w:hAnsi="Calibri" w:cs="Calibri"/>
+          <w:color w:val="000000"/>
+        </w:rPr>
+        <w:t>3. (20%) An optical imaging system (Figure1, no aberrations; 1:1 magnification) has a circular exit pupil (12.5-mm diameter) and the distance of exit pupil to image plane z</w:t>
+      </w:r>
+      <w:r>
+        <w:rPr>
+          <w:rFonts w:ascii="Calibri" w:hAnsi="Calibri" w:cs="Calibri"/>
+          <w:color w:val="000000"/>
+          <w:sz w:val="14"/>
+          <w:szCs w:val="14"/>
+        </w:rPr>
+        <w:t xml:space="preserve">i </w:t>
+      </w:r>
+      <w:r>
+        <w:rPr>
+          <w:rFonts w:ascii="Calibri" w:hAnsi="Calibri" w:cs="Calibri"/>
+          <w:color w:val="000000"/>
+        </w:rPr>
+        <w:t xml:space="preserve">is 125 mm. Assume the system is under incoherent illumination (light wavelength 520 nm). An object (USAF-1951.png, size: 0.5mmx0.5288mm) is place in the object plane. Use MATLAB to (1) calculate the optical transfer function and modulation transfer function of the optical system; and (2) simulate and plot the resulting image of the target. </w:t>
+      </w:r>
+    </w:p>
+    <w:p>
+      <w:pPr>
+        <w:autoSpaceDE w:val="0"/>
+        <w:autoSpaceDN w:val="0"/>
+        <w:adjustRightInd w:val="0"/>
+        <w:spacing w:after="0" w:line="240" w:lineRule="auto"/>
+        <w:rPr>
+          <w:rFonts w:ascii="Calibri" w:hAnsi="Calibri" w:cs="Calibri"/>
+          <w:color w:val="000000"/>
+        </w:rPr>
+      </w:pPr>
+    </w:p>
+    <w:p>
+      <w:pPr>
+        <w:autoSpaceDE w:val="0"/>
+        <w:autoSpaceDN w:val="0"/>
+        <w:adjustRightInd w:val="0"/>
+        <w:spacing w:after="0" w:line="240" w:lineRule="auto"/>
+        <w:rPr>
+          <w:rFonts w:ascii="Calibri" w:hAnsi="Calibri" w:cs="Calibri"/>
+          <w:color w:val="000000"/>
+        </w:rPr>
+      </w:pPr>
+      <w:r>
+        <w:rPr>
+          <w:rFonts w:ascii="Calibri" w:hAnsi="Calibri" w:cs="Calibri"/>
+          <w:color w:val="000000"/>
+        </w:rPr>
+        <w:t>Answer:</w:t>
+      </w:r>
+    </w:p>
+    <w:p>
+      <w:pPr>
+        <w:autoSpaceDE w:val="0"/>
+        <w:autoSpaceDN w:val="0"/>
+        <w:adjustRightInd w:val="0"/>
+        <w:spacing w:after="0" w:line="240" w:lineRule="auto"/>
+        <w:rPr>
+          <w:rFonts w:ascii="Courier New" w:hAnsi="Courier New" w:cs="Courier New"/>
+          <w:sz w:val="24"/>
+          <w:szCs w:val="24"/>
+        </w:rPr>
+      </w:pPr>
+      <w:r>
+        <w:rPr>
+          <w:rFonts w:ascii="Courier New" w:hAnsi="Courier New" w:cs="Courier New"/>
+          <w:color w:val="3C763D"/>
+          <w:sz w:val="20"/>
+          <w:szCs w:val="20"/>
+        </w:rPr>
+        <w:t>%---------------------------------------------------------------------</w:t>
+      </w:r>
+    </w:p>
+    <w:p>
+      <w:pPr>
+        <w:autoSpaceDE w:val="0"/>
+        <w:autoSpaceDN w:val="0"/>
+        <w:adjustRightInd w:val="0"/>
+        <w:spacing w:after="0" w:line="240" w:lineRule="auto"/>
+        <w:rPr>
+          <w:rFonts w:ascii="Courier New" w:hAnsi="Courier New" w:cs="Courier New"/>
+          <w:sz w:val="24"/>
+          <w:szCs w:val="24"/>
+        </w:rPr>
+      </w:pPr>
+      <w:r>
+        <w:rPr>
+          <w:rFonts w:ascii="Courier New" w:hAnsi="Courier New" w:cs="Courier New"/>
+          <w:color w:val="3C763D"/>
+          <w:sz w:val="20"/>
+          <w:szCs w:val="20"/>
+        </w:rPr>
+        <w:t xml:space="preserve">% file </w:t>
+      </w:r>
+      <w:proofErr w:type="gramStart"/>
+      <w:r>
+        <w:rPr>
+          <w:rFonts w:ascii="Courier New" w:hAnsi="Courier New" w:cs="Courier New"/>
+          <w:color w:val="3C763D"/>
+          <w:sz w:val="20"/>
+          <w:szCs w:val="20"/>
+        </w:rPr>
+        <w:t>name :</w:t>
+      </w:r>
+      <w:proofErr w:type="gramEnd"/>
+      <w:r>
+        <w:rPr>
+          <w:rFonts w:ascii="Courier New" w:hAnsi="Courier New" w:cs="Courier New"/>
+          <w:color w:val="3C763D"/>
+          <w:sz w:val="20"/>
+          <w:szCs w:val="20"/>
+        </w:rPr>
+        <w:t xml:space="preserve"> hmwk_3_prob_3_incoh_diff.m</w:t>
+      </w:r>
+    </w:p>
+    <w:p>
+      <w:pPr>
+        <w:autoSpaceDE w:val="0"/>
+        <w:autoSpaceDN w:val="0"/>
+        <w:adjustRightInd w:val="0"/>
+        <w:spacing w:after="0" w:line="240" w:lineRule="auto"/>
+        <w:rPr>
+          <w:rFonts w:ascii="Courier New" w:hAnsi="Courier New" w:cs="Courier New"/>
+          <w:sz w:val="24"/>
+          <w:szCs w:val="24"/>
+        </w:rPr>
+      </w:pPr>
+      <w:r>
+        <w:rPr>
+          <w:rFonts w:ascii="Courier New" w:hAnsi="Courier New" w:cs="Courier New"/>
+          <w:color w:val="3C763D"/>
+          <w:sz w:val="20"/>
+          <w:szCs w:val="20"/>
+        </w:rPr>
+        <w:t>% Student: Ray Duran</w:t>
+      </w:r>
+    </w:p>
+    <w:p>
+      <w:pPr>
+        <w:autoSpaceDE w:val="0"/>
+        <w:autoSpaceDN w:val="0"/>
+        <w:adjustRightInd w:val="0"/>
+        <w:spacing w:after="0" w:line="240" w:lineRule="auto"/>
+        <w:rPr>
+          <w:rFonts w:ascii="Courier New" w:hAnsi="Courier New" w:cs="Courier New"/>
+          <w:sz w:val="24"/>
+          <w:szCs w:val="24"/>
+        </w:rPr>
+      </w:pPr>
+      <w:r>
+        <w:rPr>
+          <w:rFonts w:ascii="Courier New" w:hAnsi="Courier New" w:cs="Courier New"/>
+          <w:color w:val="3C763D"/>
+          <w:sz w:val="20"/>
+          <w:szCs w:val="20"/>
+        </w:rPr>
+        <w:t>% Date: 10/11/21</w:t>
+      </w:r>
+    </w:p>
+    <w:p>
+      <w:pPr>
+        <w:autoSpaceDE w:val="0"/>
+        <w:autoSpaceDN w:val="0"/>
+        <w:adjustRightInd w:val="0"/>
+        <w:spacing w:after="0" w:line="240" w:lineRule="auto"/>
+        <w:rPr>
+          <w:rFonts w:ascii="Courier New" w:hAnsi="Courier New" w:cs="Courier New"/>
+          <w:sz w:val="24"/>
+          <w:szCs w:val="24"/>
+        </w:rPr>
+      </w:pPr>
+      <w:r>
+        <w:rPr>
+          <w:rFonts w:ascii="Courier New" w:hAnsi="Courier New" w:cs="Courier New"/>
+          <w:color w:val="3C763D"/>
+          <w:sz w:val="20"/>
+          <w:szCs w:val="20"/>
+        </w:rPr>
+        <w:t xml:space="preserve">% </w:t>
+      </w:r>
+      <w:proofErr w:type="gramStart"/>
+      <w:r>
+        <w:rPr>
+          <w:rFonts w:ascii="Courier New" w:hAnsi="Courier New" w:cs="Courier New"/>
+          <w:color w:val="3C763D"/>
+          <w:sz w:val="20"/>
+          <w:szCs w:val="20"/>
+        </w:rPr>
+        <w:t>Class :</w:t>
+      </w:r>
+      <w:proofErr w:type="gramEnd"/>
+      <w:r>
+        <w:rPr>
+          <w:rFonts w:ascii="Courier New" w:hAnsi="Courier New" w:cs="Courier New"/>
+          <w:color w:val="3C763D"/>
+          <w:sz w:val="20"/>
+          <w:szCs w:val="20"/>
+        </w:rPr>
+        <w:t xml:space="preserve"> EECS 590 Professor Liang, Fall Semester</w:t>
+      </w:r>
+    </w:p>
+    <w:p>
+      <w:pPr>
+        <w:autoSpaceDE w:val="0"/>
+        <w:autoSpaceDN w:val="0"/>
+        <w:adjustRightInd w:val="0"/>
+        <w:spacing w:after="0" w:line="240" w:lineRule="auto"/>
+        <w:rPr>
+          <w:rFonts w:ascii="Courier New" w:hAnsi="Courier New" w:cs="Courier New"/>
+          <w:sz w:val="24"/>
+          <w:szCs w:val="24"/>
+        </w:rPr>
+      </w:pPr>
+      <w:r>
+        <w:rPr>
+          <w:rFonts w:ascii="Courier New" w:hAnsi="Courier New" w:cs="Courier New"/>
+          <w:color w:val="3C763D"/>
+          <w:sz w:val="20"/>
+          <w:szCs w:val="20"/>
+        </w:rPr>
+        <w:t>% University of North Dakota</w:t>
+      </w:r>
+    </w:p>
+    <w:p>
+      <w:pPr>
+        <w:autoSpaceDE w:val="0"/>
+        <w:autoSpaceDN w:val="0"/>
+        <w:adjustRightInd w:val="0"/>
+        <w:spacing w:after="0" w:line="240" w:lineRule="auto"/>
+        <w:rPr>
+          <w:rFonts w:ascii="Courier New" w:hAnsi="Courier New" w:cs="Courier New"/>
+          <w:sz w:val="24"/>
+          <w:szCs w:val="24"/>
+        </w:rPr>
+      </w:pPr>
+      <w:r>
+        <w:rPr>
+          <w:rFonts w:ascii="Courier New" w:hAnsi="Courier New" w:cs="Courier New"/>
+          <w:color w:val="3C763D"/>
+          <w:sz w:val="20"/>
+          <w:szCs w:val="20"/>
+        </w:rPr>
+        <w:t xml:space="preserve">% </w:t>
+      </w:r>
+      <w:proofErr w:type="spellStart"/>
+      <w:r>
+        <w:rPr>
+          <w:rFonts w:ascii="Courier New" w:hAnsi="Courier New" w:cs="Courier New"/>
+          <w:color w:val="3C763D"/>
+          <w:sz w:val="20"/>
+          <w:szCs w:val="20"/>
+        </w:rPr>
+        <w:t>Descr</w:t>
+      </w:r>
+      <w:proofErr w:type="spellEnd"/>
+      <w:r>
+        <w:rPr>
+          <w:rFonts w:ascii="Courier New" w:hAnsi="Courier New" w:cs="Courier New"/>
+          <w:color w:val="3C763D"/>
+          <w:sz w:val="20"/>
+          <w:szCs w:val="20"/>
+        </w:rPr>
+        <w:t xml:space="preserve">: </w:t>
+      </w:r>
+    </w:p>
+    <w:p>
+      <w:pPr>
+        <w:autoSpaceDE w:val="0"/>
+        <w:autoSpaceDN w:val="0"/>
+        <w:adjustRightInd w:val="0"/>
+        <w:spacing w:after="0" w:line="240" w:lineRule="auto"/>
+        <w:rPr>
+          <w:rFonts w:ascii="Courier New" w:hAnsi="Courier New" w:cs="Courier New"/>
+          <w:sz w:val="24"/>
+          <w:szCs w:val="24"/>
+        </w:rPr>
+      </w:pPr>
+      <w:r>
+        <w:rPr>
+          <w:rFonts w:ascii="Courier New" w:hAnsi="Courier New" w:cs="Courier New"/>
+          <w:color w:val="3C763D"/>
+          <w:sz w:val="20"/>
+          <w:szCs w:val="20"/>
+        </w:rPr>
+        <w:t xml:space="preserve">% Calculate the Optical and modulation transfer functions, OTF and </w:t>
+      </w:r>
+    </w:p>
+    <w:p>
+      <w:pPr>
+        <w:autoSpaceDE w:val="0"/>
+        <w:autoSpaceDN w:val="0"/>
+        <w:adjustRightInd w:val="0"/>
+        <w:spacing w:after="0" w:line="240" w:lineRule="auto"/>
+        <w:rPr>
+          <w:rFonts w:ascii="Courier New" w:hAnsi="Courier New" w:cs="Courier New"/>
+          <w:sz w:val="24"/>
+          <w:szCs w:val="24"/>
+        </w:rPr>
+      </w:pPr>
+      <w:r>
+        <w:rPr>
+          <w:rFonts w:ascii="Courier New" w:hAnsi="Courier New" w:cs="Courier New"/>
+          <w:color w:val="3C763D"/>
+          <w:sz w:val="20"/>
+          <w:szCs w:val="20"/>
+        </w:rPr>
+        <w:t>% MTF of a black box aperture</w:t>
+      </w:r>
+    </w:p>
+    <w:p>
+      <w:pPr>
+        <w:autoSpaceDE w:val="0"/>
+        <w:autoSpaceDN w:val="0"/>
+        <w:adjustRightInd w:val="0"/>
+        <w:spacing w:after="0" w:line="240" w:lineRule="auto"/>
+        <w:rPr>
+          <w:rFonts w:ascii="Courier New" w:hAnsi="Courier New" w:cs="Courier New"/>
+          <w:sz w:val="24"/>
+          <w:szCs w:val="24"/>
+        </w:rPr>
+      </w:pPr>
+      <w:r>
+        <w:rPr>
+          <w:rFonts w:ascii="Courier New" w:hAnsi="Courier New" w:cs="Courier New"/>
+          <w:color w:val="3C763D"/>
+          <w:sz w:val="20"/>
+          <w:szCs w:val="20"/>
+        </w:rPr>
+        <w:t>%</w:t>
+      </w:r>
+    </w:p>
+    <w:p>
+      <w:pPr>
+        <w:autoSpaceDE w:val="0"/>
+        <w:autoSpaceDN w:val="0"/>
+        <w:adjustRightInd w:val="0"/>
+        <w:spacing w:after="0" w:line="240" w:lineRule="auto"/>
+        <w:rPr>
+          <w:rFonts w:ascii="Courier New" w:hAnsi="Courier New" w:cs="Courier New"/>
+          <w:sz w:val="24"/>
+          <w:szCs w:val="24"/>
+        </w:rPr>
+      </w:pPr>
+      <w:r>
+        <w:rPr>
+          <w:rFonts w:ascii="Courier New" w:hAnsi="Courier New" w:cs="Courier New"/>
+          <w:color w:val="3C763D"/>
+          <w:sz w:val="20"/>
+          <w:szCs w:val="20"/>
+        </w:rPr>
+        <w:t>%</w:t>
+      </w:r>
+    </w:p>
+    <w:p>
+      <w:pPr>
+        <w:autoSpaceDE w:val="0"/>
+        <w:autoSpaceDN w:val="0"/>
+        <w:adjustRightInd w:val="0"/>
+        <w:spacing w:after="0" w:line="240" w:lineRule="auto"/>
+        <w:rPr>
+          <w:rFonts w:ascii="Courier New" w:hAnsi="Courier New" w:cs="Courier New"/>
+          <w:sz w:val="24"/>
+          <w:szCs w:val="24"/>
+        </w:rPr>
+      </w:pPr>
+      <w:r>
+        <w:rPr>
+          <w:rFonts w:ascii="Courier New" w:hAnsi="Courier New" w:cs="Courier New"/>
+          <w:color w:val="3C763D"/>
+          <w:sz w:val="20"/>
+          <w:szCs w:val="20"/>
+        </w:rPr>
+        <w:t>% All code Borrowed from Prof Bo Liang in his Fourier Optics MATLAB demo,</w:t>
+      </w:r>
+    </w:p>
+    <w:p>
+      <w:pPr>
+        <w:autoSpaceDE w:val="0"/>
+        <w:autoSpaceDN w:val="0"/>
+        <w:adjustRightInd w:val="0"/>
+        <w:spacing w:after="0" w:line="240" w:lineRule="auto"/>
+        <w:rPr>
+          <w:rFonts w:ascii="Courier New" w:hAnsi="Courier New" w:cs="Courier New"/>
+          <w:sz w:val="24"/>
+          <w:szCs w:val="24"/>
+        </w:rPr>
+      </w:pPr>
+      <w:r>
+        <w:rPr>
+          <w:rFonts w:ascii="Courier New" w:hAnsi="Courier New" w:cs="Courier New"/>
+          <w:color w:val="3C763D"/>
+          <w:sz w:val="20"/>
+          <w:szCs w:val="20"/>
+        </w:rPr>
+        <w:t xml:space="preserve">% </w:t>
+      </w:r>
+      <w:proofErr w:type="gramStart"/>
+      <w:r>
+        <w:rPr>
+          <w:rFonts w:ascii="Courier New" w:hAnsi="Courier New" w:cs="Courier New"/>
+          <w:color w:val="3C763D"/>
+          <w:sz w:val="20"/>
+          <w:szCs w:val="20"/>
+        </w:rPr>
+        <w:t>from</w:t>
+      </w:r>
+      <w:proofErr w:type="gramEnd"/>
+      <w:r>
+        <w:rPr>
+          <w:rFonts w:ascii="Courier New" w:hAnsi="Courier New" w:cs="Courier New"/>
+          <w:color w:val="3C763D"/>
+          <w:sz w:val="20"/>
+          <w:szCs w:val="20"/>
+        </w:rPr>
+        <w:t xml:space="preserve"> EECS 590</w:t>
+      </w:r>
+    </w:p>
+    <w:p>
+      <w:pPr>
+        <w:autoSpaceDE w:val="0"/>
+        <w:autoSpaceDN w:val="0"/>
+        <w:adjustRightInd w:val="0"/>
+        <w:spacing w:after="0" w:line="240" w:lineRule="auto"/>
+        <w:rPr>
+          <w:rFonts w:ascii="Courier New" w:hAnsi="Courier New" w:cs="Courier New"/>
+          <w:sz w:val="24"/>
+          <w:szCs w:val="24"/>
+        </w:rPr>
+      </w:pPr>
+      <w:r>
+        <w:rPr>
+          <w:rFonts w:ascii="Courier New" w:hAnsi="Courier New" w:cs="Courier New"/>
+          <w:color w:val="3C763D"/>
+          <w:sz w:val="20"/>
+          <w:szCs w:val="20"/>
+        </w:rPr>
+        <w:t>%</w:t>
+      </w:r>
+    </w:p>
+    <w:p>
+      <w:pPr>
+        <w:autoSpaceDE w:val="0"/>
+        <w:autoSpaceDN w:val="0"/>
+        <w:adjustRightInd w:val="0"/>
+        <w:spacing w:after="0" w:line="240" w:lineRule="auto"/>
+        <w:rPr>
+          <w:rFonts w:ascii="Courier New" w:hAnsi="Courier New" w:cs="Courier New"/>
+          <w:sz w:val="24"/>
+          <w:szCs w:val="24"/>
+        </w:rPr>
+      </w:pPr>
+      <w:r>
+        <w:rPr>
+          <w:rFonts w:ascii="Courier New" w:hAnsi="Courier New" w:cs="Courier New"/>
+          <w:color w:val="3C763D"/>
+          <w:sz w:val="20"/>
+          <w:szCs w:val="20"/>
+        </w:rPr>
+        <w:t>%---------------------------------------------------------------------</w:t>
+      </w:r>
+    </w:p>
+    <w:p>
+      <w:pPr>
+        <w:autoSpaceDE w:val="0"/>
+        <w:autoSpaceDN w:val="0"/>
+        <w:adjustRightInd w:val="0"/>
+        <w:spacing w:after="0" w:line="240" w:lineRule="auto"/>
+        <w:rPr>
+          <w:rFonts w:ascii="Courier New" w:hAnsi="Courier New" w:cs="Courier New"/>
+          <w:sz w:val="24"/>
+          <w:szCs w:val="24"/>
+        </w:rPr>
+      </w:pPr>
+      <w:r>
+        <w:rPr>
+          <w:rFonts w:ascii="Courier New" w:hAnsi="Courier New" w:cs="Courier New"/>
+          <w:color w:val="000000"/>
+          <w:sz w:val="20"/>
+          <w:szCs w:val="20"/>
+        </w:rPr>
+        <w:t>A = rgb2gray(</w:t>
+      </w:r>
+      <w:proofErr w:type="spellStart"/>
+      <w:r>
+        <w:rPr>
+          <w:rFonts w:ascii="Courier New" w:hAnsi="Courier New" w:cs="Courier New"/>
+          <w:color w:val="000000"/>
+          <w:sz w:val="20"/>
+          <w:szCs w:val="20"/>
+        </w:rPr>
+        <w:t>imread</w:t>
+      </w:r>
+      <w:proofErr w:type="spellEnd"/>
+      <w:r>
+        <w:rPr>
+          <w:rFonts w:ascii="Courier New" w:hAnsi="Courier New" w:cs="Courier New"/>
+          <w:color w:val="000000"/>
+          <w:sz w:val="20"/>
+          <w:szCs w:val="20"/>
+        </w:rPr>
+        <w:t>(</w:t>
+      </w:r>
+      <w:r>
+        <w:rPr>
+          <w:rFonts w:ascii="Courier New" w:hAnsi="Courier New" w:cs="Courier New"/>
+          <w:color w:val="A020F0"/>
+          <w:sz w:val="20"/>
+          <w:szCs w:val="20"/>
+        </w:rPr>
+        <w:t>'USAF-1951.png'</w:t>
+      </w:r>
+      <w:r>
+        <w:rPr>
+          <w:rFonts w:ascii="Courier New" w:hAnsi="Courier New" w:cs="Courier New"/>
+          <w:color w:val="000000"/>
+          <w:sz w:val="20"/>
+          <w:szCs w:val="20"/>
+        </w:rPr>
+        <w:t>)</w:t>
+      </w:r>
+      <w:proofErr w:type="gramStart"/>
+      <w:r>
+        <w:rPr>
+          <w:rFonts w:ascii="Courier New" w:hAnsi="Courier New" w:cs="Courier New"/>
+          <w:color w:val="000000"/>
+          <w:sz w:val="20"/>
+          <w:szCs w:val="20"/>
+        </w:rPr>
+        <w:t>);</w:t>
+      </w:r>
+      <w:proofErr w:type="gramEnd"/>
+    </w:p>
+    <w:p>
+      <w:pPr>
+        <w:autoSpaceDE w:val="0"/>
+        <w:autoSpaceDN w:val="0"/>
+        <w:adjustRightInd w:val="0"/>
+        <w:spacing w:after="0" w:line="240" w:lineRule="auto"/>
+        <w:rPr>
+          <w:rFonts w:ascii="Courier New" w:hAnsi="Courier New" w:cs="Courier New"/>
+          <w:sz w:val="24"/>
+          <w:szCs w:val="24"/>
+        </w:rPr>
+      </w:pPr>
+      <w:r>
+        <w:rPr>
+          <w:rFonts w:ascii="Courier New" w:hAnsi="Courier New" w:cs="Courier New"/>
+          <w:color w:val="000000"/>
+          <w:sz w:val="20"/>
+          <w:szCs w:val="20"/>
+        </w:rPr>
+        <w:t>[</w:t>
+      </w:r>
+      <w:proofErr w:type="gramStart"/>
+      <w:r>
+        <w:rPr>
+          <w:rFonts w:ascii="Courier New" w:hAnsi="Courier New" w:cs="Courier New"/>
+          <w:color w:val="000000"/>
+          <w:sz w:val="20"/>
+          <w:szCs w:val="20"/>
+        </w:rPr>
+        <w:t>M,N</w:t>
+      </w:r>
+      <w:proofErr w:type="gramEnd"/>
+      <w:r>
+        <w:rPr>
+          <w:rFonts w:ascii="Courier New" w:hAnsi="Courier New" w:cs="Courier New"/>
+          <w:color w:val="000000"/>
+          <w:sz w:val="20"/>
+          <w:szCs w:val="20"/>
+        </w:rPr>
+        <w:t>] = size(A);</w:t>
+      </w:r>
+    </w:p>
+    <w:p>
+      <w:pPr>
+        <w:autoSpaceDE w:val="0"/>
+        <w:autoSpaceDN w:val="0"/>
+        <w:adjustRightInd w:val="0"/>
+        <w:spacing w:after="0" w:line="240" w:lineRule="auto"/>
+        <w:rPr>
+          <w:rFonts w:ascii="Courier New" w:hAnsi="Courier New" w:cs="Courier New"/>
+          <w:sz w:val="24"/>
+          <w:szCs w:val="24"/>
+        </w:rPr>
+      </w:pPr>
+      <w:r>
+        <w:rPr>
+          <w:rFonts w:ascii="Courier New" w:hAnsi="Courier New" w:cs="Courier New"/>
+          <w:color w:val="000000"/>
+          <w:sz w:val="20"/>
+          <w:szCs w:val="20"/>
+        </w:rPr>
+        <w:t>Ig = single(A</w:t>
+      </w:r>
+      <w:proofErr w:type="gramStart"/>
+      <w:r>
+        <w:rPr>
+          <w:rFonts w:ascii="Courier New" w:hAnsi="Courier New" w:cs="Courier New"/>
+          <w:color w:val="000000"/>
+          <w:sz w:val="20"/>
+          <w:szCs w:val="20"/>
+        </w:rPr>
+        <w:t>);</w:t>
+      </w:r>
+      <w:proofErr w:type="gramEnd"/>
+    </w:p>
+    <w:p>
+      <w:pPr>
+        <w:autoSpaceDE w:val="0"/>
+        <w:autoSpaceDN w:val="0"/>
+        <w:adjustRightInd w:val="0"/>
+        <w:spacing w:after="0" w:line="240" w:lineRule="auto"/>
+        <w:rPr>
+          <w:rFonts w:ascii="Courier New" w:hAnsi="Courier New" w:cs="Courier New"/>
+          <w:sz w:val="24"/>
+          <w:szCs w:val="24"/>
+        </w:rPr>
+      </w:pPr>
+      <w:r>
+        <w:rPr>
+          <w:rFonts w:ascii="Courier New" w:hAnsi="Courier New" w:cs="Courier New"/>
+          <w:color w:val="000000"/>
+          <w:sz w:val="20"/>
+          <w:szCs w:val="20"/>
+        </w:rPr>
+        <w:t>Ig = Ig/</w:t>
+      </w:r>
+      <w:proofErr w:type="gramStart"/>
+      <w:r>
+        <w:rPr>
+          <w:rFonts w:ascii="Courier New" w:hAnsi="Courier New" w:cs="Courier New"/>
+          <w:color w:val="000000"/>
+          <w:sz w:val="20"/>
+          <w:szCs w:val="20"/>
+        </w:rPr>
+        <w:t>max(</w:t>
+      </w:r>
+      <w:proofErr w:type="gramEnd"/>
+      <w:r>
+        <w:rPr>
+          <w:rFonts w:ascii="Courier New" w:hAnsi="Courier New" w:cs="Courier New"/>
+          <w:color w:val="000000"/>
+          <w:sz w:val="20"/>
+          <w:szCs w:val="20"/>
+        </w:rPr>
+        <w:t>Ig(:));</w:t>
+      </w:r>
+    </w:p>
+    <w:p>
+      <w:pPr>
+        <w:autoSpaceDE w:val="0"/>
+        <w:autoSpaceDN w:val="0"/>
+        <w:adjustRightInd w:val="0"/>
+        <w:spacing w:after="0" w:line="240" w:lineRule="auto"/>
+        <w:rPr>
+          <w:rFonts w:ascii="Courier New" w:hAnsi="Courier New" w:cs="Courier New"/>
+          <w:sz w:val="24"/>
+          <w:szCs w:val="24"/>
+        </w:rPr>
+      </w:pPr>
+      <w:r>
+        <w:rPr>
+          <w:rFonts w:ascii="Courier New" w:hAnsi="Courier New" w:cs="Courier New"/>
+          <w:color w:val="000000"/>
+          <w:sz w:val="20"/>
+          <w:szCs w:val="20"/>
+        </w:rPr>
+        <w:t xml:space="preserve">Ug = </w:t>
+      </w:r>
+      <w:proofErr w:type="gramStart"/>
+      <w:r>
+        <w:rPr>
+          <w:rFonts w:ascii="Courier New" w:hAnsi="Courier New" w:cs="Courier New"/>
+          <w:color w:val="000000"/>
+          <w:sz w:val="20"/>
+          <w:szCs w:val="20"/>
+        </w:rPr>
+        <w:t>sqrt(</w:t>
+      </w:r>
+      <w:proofErr w:type="gramEnd"/>
+      <w:r>
+        <w:rPr>
+          <w:rFonts w:ascii="Courier New" w:hAnsi="Courier New" w:cs="Courier New"/>
+          <w:color w:val="000000"/>
+          <w:sz w:val="20"/>
+          <w:szCs w:val="20"/>
+        </w:rPr>
+        <w:t xml:space="preserve">Ig); </w:t>
+      </w:r>
+      <w:r>
+        <w:rPr>
+          <w:rFonts w:ascii="Courier New" w:hAnsi="Courier New" w:cs="Courier New"/>
+          <w:color w:val="3C763D"/>
+          <w:sz w:val="20"/>
+          <w:szCs w:val="20"/>
+        </w:rPr>
+        <w:t>% Amplitude</w:t>
+      </w:r>
+    </w:p>
+    <w:p>
+      <w:pPr>
+        <w:autoSpaceDE w:val="0"/>
+        <w:autoSpaceDN w:val="0"/>
+        <w:adjustRightInd w:val="0"/>
+        <w:spacing w:after="0" w:line="240" w:lineRule="auto"/>
+        <w:rPr>
+          <w:rFonts w:ascii="Courier New" w:hAnsi="Courier New" w:cs="Courier New"/>
+          <w:sz w:val="24"/>
+          <w:szCs w:val="24"/>
+        </w:rPr>
+      </w:pPr>
+      <w:r>
+        <w:rPr>
+          <w:rFonts w:ascii="Courier New" w:hAnsi="Courier New" w:cs="Courier New"/>
+          <w:color w:val="3C763D"/>
+          <w:sz w:val="20"/>
+          <w:szCs w:val="20"/>
+        </w:rPr>
+        <w:t xml:space="preserve"> </w:t>
+      </w:r>
+    </w:p>
+    <w:p>
+      <w:pPr>
+        <w:autoSpaceDE w:val="0"/>
+        <w:autoSpaceDN w:val="0"/>
+        <w:adjustRightInd w:val="0"/>
+        <w:spacing w:after="0" w:line="240" w:lineRule="auto"/>
+        <w:rPr>
+          <w:rFonts w:ascii="Courier New" w:hAnsi="Courier New" w:cs="Courier New"/>
+          <w:sz w:val="24"/>
+          <w:szCs w:val="24"/>
+        </w:rPr>
+      </w:pPr>
+      <w:r>
+        <w:rPr>
+          <w:rFonts w:ascii="Courier New" w:hAnsi="Courier New" w:cs="Courier New"/>
+          <w:color w:val="000000"/>
+          <w:sz w:val="20"/>
+          <w:szCs w:val="20"/>
+        </w:rPr>
+        <w:lastRenderedPageBreak/>
+        <w:t>L1 = 0.5e-</w:t>
+      </w:r>
+      <w:proofErr w:type="gramStart"/>
+      <w:r>
+        <w:rPr>
+          <w:rFonts w:ascii="Courier New" w:hAnsi="Courier New" w:cs="Courier New"/>
+          <w:color w:val="000000"/>
+          <w:sz w:val="20"/>
+          <w:szCs w:val="20"/>
+        </w:rPr>
+        <w:t>3;</w:t>
+      </w:r>
+      <w:proofErr w:type="gramEnd"/>
+    </w:p>
+    <w:p>
+      <w:pPr>
+        <w:autoSpaceDE w:val="0"/>
+        <w:autoSpaceDN w:val="0"/>
+        <w:adjustRightInd w:val="0"/>
+        <w:spacing w:after="0" w:line="240" w:lineRule="auto"/>
+        <w:rPr>
+          <w:rFonts w:ascii="Courier New" w:hAnsi="Courier New" w:cs="Courier New"/>
+          <w:sz w:val="24"/>
+          <w:szCs w:val="24"/>
+        </w:rPr>
+      </w:pPr>
+      <w:r>
+        <w:rPr>
+          <w:rFonts w:ascii="Courier New" w:hAnsi="Courier New" w:cs="Courier New"/>
+          <w:color w:val="000000"/>
+          <w:sz w:val="20"/>
+          <w:szCs w:val="20"/>
+        </w:rPr>
+        <w:t>L2 = 0.5288e-</w:t>
+      </w:r>
+      <w:proofErr w:type="gramStart"/>
+      <w:r>
+        <w:rPr>
+          <w:rFonts w:ascii="Courier New" w:hAnsi="Courier New" w:cs="Courier New"/>
+          <w:color w:val="000000"/>
+          <w:sz w:val="20"/>
+          <w:szCs w:val="20"/>
+        </w:rPr>
+        <w:t>3;</w:t>
+      </w:r>
+      <w:proofErr w:type="gramEnd"/>
+    </w:p>
+    <w:p>
+      <w:pPr>
+        <w:autoSpaceDE w:val="0"/>
+        <w:autoSpaceDN w:val="0"/>
+        <w:adjustRightInd w:val="0"/>
+        <w:spacing w:after="0" w:line="240" w:lineRule="auto"/>
+        <w:rPr>
+          <w:rFonts w:ascii="Courier New" w:hAnsi="Courier New" w:cs="Courier New"/>
+          <w:sz w:val="24"/>
+          <w:szCs w:val="24"/>
+        </w:rPr>
+      </w:pPr>
+      <w:r>
+        <w:rPr>
+          <w:rFonts w:ascii="Courier New" w:hAnsi="Courier New" w:cs="Courier New"/>
+          <w:color w:val="000000"/>
+          <w:sz w:val="20"/>
+          <w:szCs w:val="20"/>
+        </w:rPr>
+        <w:t xml:space="preserve"> </w:t>
+      </w:r>
+    </w:p>
+    <w:p>
+      <w:pPr>
+        <w:autoSpaceDE w:val="0"/>
+        <w:autoSpaceDN w:val="0"/>
+        <w:adjustRightInd w:val="0"/>
+        <w:spacing w:after="0" w:line="240" w:lineRule="auto"/>
+        <w:rPr>
+          <w:rFonts w:ascii="Courier New" w:hAnsi="Courier New" w:cs="Courier New"/>
+          <w:sz w:val="24"/>
+          <w:szCs w:val="24"/>
+        </w:rPr>
+      </w:pPr>
+      <w:r>
+        <w:rPr>
+          <w:rFonts w:ascii="Courier New" w:hAnsi="Courier New" w:cs="Courier New"/>
+          <w:color w:val="000000"/>
+          <w:sz w:val="20"/>
+          <w:szCs w:val="20"/>
+        </w:rPr>
+        <w:t>du = L1/</w:t>
+      </w:r>
+      <w:proofErr w:type="gramStart"/>
+      <w:r>
+        <w:rPr>
+          <w:rFonts w:ascii="Courier New" w:hAnsi="Courier New" w:cs="Courier New"/>
+          <w:color w:val="000000"/>
+          <w:sz w:val="20"/>
+          <w:szCs w:val="20"/>
+        </w:rPr>
+        <w:t>N;</w:t>
+      </w:r>
+      <w:proofErr w:type="gramEnd"/>
+    </w:p>
+    <w:p>
+      <w:pPr>
+        <w:autoSpaceDE w:val="0"/>
+        <w:autoSpaceDN w:val="0"/>
+        <w:adjustRightInd w:val="0"/>
+        <w:spacing w:after="0" w:line="240" w:lineRule="auto"/>
+        <w:rPr>
+          <w:rFonts w:ascii="Courier New" w:hAnsi="Courier New" w:cs="Courier New"/>
+          <w:sz w:val="24"/>
+          <w:szCs w:val="24"/>
+        </w:rPr>
+      </w:pPr>
+      <w:r>
+        <w:rPr>
+          <w:rFonts w:ascii="Courier New" w:hAnsi="Courier New" w:cs="Courier New"/>
+          <w:color w:val="000000"/>
+          <w:sz w:val="20"/>
+          <w:szCs w:val="20"/>
+        </w:rPr>
+        <w:t>dv = L2/</w:t>
+      </w:r>
+      <w:proofErr w:type="gramStart"/>
+      <w:r>
+        <w:rPr>
+          <w:rFonts w:ascii="Courier New" w:hAnsi="Courier New" w:cs="Courier New"/>
+          <w:color w:val="000000"/>
+          <w:sz w:val="20"/>
+          <w:szCs w:val="20"/>
+        </w:rPr>
+        <w:t>M;</w:t>
+      </w:r>
+      <w:proofErr w:type="gramEnd"/>
+    </w:p>
+    <w:p>
+      <w:pPr>
+        <w:autoSpaceDE w:val="0"/>
+        <w:autoSpaceDN w:val="0"/>
+        <w:adjustRightInd w:val="0"/>
+        <w:spacing w:after="0" w:line="240" w:lineRule="auto"/>
+        <w:rPr>
+          <w:rFonts w:ascii="Courier New" w:hAnsi="Courier New" w:cs="Courier New"/>
+          <w:sz w:val="24"/>
+          <w:szCs w:val="24"/>
+        </w:rPr>
+      </w:pPr>
+      <w:r>
+        <w:rPr>
+          <w:rFonts w:ascii="Courier New" w:hAnsi="Courier New" w:cs="Courier New"/>
+          <w:color w:val="000000"/>
+          <w:sz w:val="20"/>
+          <w:szCs w:val="20"/>
+        </w:rPr>
+        <w:t xml:space="preserve"> </w:t>
+      </w:r>
+    </w:p>
+    <w:p>
+      <w:pPr>
+        <w:autoSpaceDE w:val="0"/>
+        <w:autoSpaceDN w:val="0"/>
+        <w:adjustRightInd w:val="0"/>
+        <w:spacing w:after="0" w:line="240" w:lineRule="auto"/>
+        <w:rPr>
+          <w:rFonts w:ascii="Courier New" w:hAnsi="Courier New" w:cs="Courier New"/>
+          <w:sz w:val="24"/>
+          <w:szCs w:val="24"/>
+        </w:rPr>
+      </w:pPr>
+      <w:r>
+        <w:rPr>
+          <w:rFonts w:ascii="Courier New" w:hAnsi="Courier New" w:cs="Courier New"/>
+          <w:color w:val="000000"/>
+          <w:sz w:val="20"/>
+          <w:szCs w:val="20"/>
+        </w:rPr>
+        <w:t>u = -L1/</w:t>
+      </w:r>
+      <w:proofErr w:type="gramStart"/>
+      <w:r>
+        <w:rPr>
+          <w:rFonts w:ascii="Courier New" w:hAnsi="Courier New" w:cs="Courier New"/>
+          <w:color w:val="000000"/>
+          <w:sz w:val="20"/>
+          <w:szCs w:val="20"/>
+        </w:rPr>
+        <w:t>2:du</w:t>
+      </w:r>
+      <w:proofErr w:type="gramEnd"/>
+      <w:r>
+        <w:rPr>
+          <w:rFonts w:ascii="Courier New" w:hAnsi="Courier New" w:cs="Courier New"/>
+          <w:color w:val="000000"/>
+          <w:sz w:val="20"/>
+          <w:szCs w:val="20"/>
+        </w:rPr>
+        <w:t>:L1/2-du;</w:t>
+      </w:r>
+    </w:p>
+    <w:p>
+      <w:pPr>
+        <w:autoSpaceDE w:val="0"/>
+        <w:autoSpaceDN w:val="0"/>
+        <w:adjustRightInd w:val="0"/>
+        <w:spacing w:after="0" w:line="240" w:lineRule="auto"/>
+        <w:rPr>
+          <w:rFonts w:ascii="Courier New" w:hAnsi="Courier New" w:cs="Courier New"/>
+          <w:sz w:val="24"/>
+          <w:szCs w:val="24"/>
+        </w:rPr>
+      </w:pPr>
+      <w:r>
+        <w:rPr>
+          <w:rFonts w:ascii="Courier New" w:hAnsi="Courier New" w:cs="Courier New"/>
+          <w:color w:val="000000"/>
+          <w:sz w:val="20"/>
+          <w:szCs w:val="20"/>
+        </w:rPr>
+        <w:t>v = -L2/</w:t>
+      </w:r>
+      <w:proofErr w:type="gramStart"/>
+      <w:r>
+        <w:rPr>
+          <w:rFonts w:ascii="Courier New" w:hAnsi="Courier New" w:cs="Courier New"/>
+          <w:color w:val="000000"/>
+          <w:sz w:val="20"/>
+          <w:szCs w:val="20"/>
+        </w:rPr>
+        <w:t>2:dv</w:t>
+      </w:r>
+      <w:proofErr w:type="gramEnd"/>
+      <w:r>
+        <w:rPr>
+          <w:rFonts w:ascii="Courier New" w:hAnsi="Courier New" w:cs="Courier New"/>
+          <w:color w:val="000000"/>
+          <w:sz w:val="20"/>
+          <w:szCs w:val="20"/>
+        </w:rPr>
+        <w:t>:L2/2-dv;</w:t>
+      </w:r>
+    </w:p>
+    <w:p>
+      <w:pPr>
+        <w:autoSpaceDE w:val="0"/>
+        <w:autoSpaceDN w:val="0"/>
+        <w:adjustRightInd w:val="0"/>
+        <w:spacing w:after="0" w:line="240" w:lineRule="auto"/>
+        <w:rPr>
+          <w:rFonts w:ascii="Courier New" w:hAnsi="Courier New" w:cs="Courier New"/>
+          <w:sz w:val="24"/>
+          <w:szCs w:val="24"/>
+        </w:rPr>
+      </w:pPr>
+      <w:r>
+        <w:rPr>
+          <w:rFonts w:ascii="Courier New" w:hAnsi="Courier New" w:cs="Courier New"/>
+          <w:color w:val="000000"/>
+          <w:sz w:val="20"/>
+          <w:szCs w:val="20"/>
+        </w:rPr>
+        <w:t>[</w:t>
+      </w:r>
+      <w:proofErr w:type="spellStart"/>
+      <w:proofErr w:type="gramStart"/>
+      <w:r>
+        <w:rPr>
+          <w:rFonts w:ascii="Courier New" w:hAnsi="Courier New" w:cs="Courier New"/>
+          <w:color w:val="000000"/>
+          <w:sz w:val="20"/>
+          <w:szCs w:val="20"/>
+        </w:rPr>
+        <w:t>uu,vv</w:t>
+      </w:r>
+      <w:proofErr w:type="spellEnd"/>
+      <w:proofErr w:type="gramEnd"/>
+      <w:r>
+        <w:rPr>
+          <w:rFonts w:ascii="Courier New" w:hAnsi="Courier New" w:cs="Courier New"/>
+          <w:color w:val="000000"/>
+          <w:sz w:val="20"/>
+          <w:szCs w:val="20"/>
+        </w:rPr>
+        <w:t xml:space="preserve">] = </w:t>
+      </w:r>
+      <w:proofErr w:type="spellStart"/>
+      <w:r>
+        <w:rPr>
+          <w:rFonts w:ascii="Courier New" w:hAnsi="Courier New" w:cs="Courier New"/>
+          <w:color w:val="000000"/>
+          <w:sz w:val="20"/>
+          <w:szCs w:val="20"/>
+        </w:rPr>
+        <w:t>meshgrid</w:t>
+      </w:r>
+      <w:proofErr w:type="spellEnd"/>
+      <w:r>
+        <w:rPr>
+          <w:rFonts w:ascii="Courier New" w:hAnsi="Courier New" w:cs="Courier New"/>
+          <w:color w:val="000000"/>
+          <w:sz w:val="20"/>
+          <w:szCs w:val="20"/>
+        </w:rPr>
+        <w:t>(u,v);</w:t>
+      </w:r>
+    </w:p>
+    <w:p>
+      <w:pPr>
+        <w:autoSpaceDE w:val="0"/>
+        <w:autoSpaceDN w:val="0"/>
+        <w:adjustRightInd w:val="0"/>
+        <w:spacing w:after="0" w:line="240" w:lineRule="auto"/>
+        <w:rPr>
+          <w:rFonts w:ascii="Courier New" w:hAnsi="Courier New" w:cs="Courier New"/>
+          <w:sz w:val="24"/>
+          <w:szCs w:val="24"/>
+        </w:rPr>
+      </w:pPr>
+      <w:r>
+        <w:rPr>
+          <w:rFonts w:ascii="Courier New" w:hAnsi="Courier New" w:cs="Courier New"/>
+          <w:color w:val="000000"/>
+          <w:sz w:val="20"/>
+          <w:szCs w:val="20"/>
+        </w:rPr>
+        <w:t>lambda = 0.5*10^-</w:t>
+      </w:r>
+      <w:proofErr w:type="gramStart"/>
+      <w:r>
+        <w:rPr>
+          <w:rFonts w:ascii="Courier New" w:hAnsi="Courier New" w:cs="Courier New"/>
+          <w:color w:val="000000"/>
+          <w:sz w:val="20"/>
+          <w:szCs w:val="20"/>
+        </w:rPr>
+        <w:t>6;</w:t>
+      </w:r>
+      <w:proofErr w:type="gramEnd"/>
+    </w:p>
+    <w:p>
+      <w:pPr>
+        <w:autoSpaceDE w:val="0"/>
+        <w:autoSpaceDN w:val="0"/>
+        <w:adjustRightInd w:val="0"/>
+        <w:spacing w:after="0" w:line="240" w:lineRule="auto"/>
+        <w:rPr>
+          <w:rFonts w:ascii="Courier New" w:hAnsi="Courier New" w:cs="Courier New"/>
+          <w:sz w:val="24"/>
+          <w:szCs w:val="24"/>
+        </w:rPr>
+      </w:pPr>
+      <w:proofErr w:type="spellStart"/>
+      <w:r>
+        <w:rPr>
+          <w:rFonts w:ascii="Courier New" w:hAnsi="Courier New" w:cs="Courier New"/>
+          <w:color w:val="000000"/>
+          <w:sz w:val="20"/>
+          <w:szCs w:val="20"/>
+        </w:rPr>
+        <w:t>wxp</w:t>
+      </w:r>
+      <w:proofErr w:type="spellEnd"/>
+      <w:r>
+        <w:rPr>
+          <w:rFonts w:ascii="Courier New" w:hAnsi="Courier New" w:cs="Courier New"/>
+          <w:color w:val="000000"/>
+          <w:sz w:val="20"/>
+          <w:szCs w:val="20"/>
+        </w:rPr>
+        <w:t xml:space="preserve"> = 6.25e-</w:t>
+      </w:r>
+      <w:proofErr w:type="gramStart"/>
+      <w:r>
+        <w:rPr>
+          <w:rFonts w:ascii="Courier New" w:hAnsi="Courier New" w:cs="Courier New"/>
+          <w:color w:val="000000"/>
+          <w:sz w:val="20"/>
+          <w:szCs w:val="20"/>
+        </w:rPr>
+        <w:t>3;</w:t>
+      </w:r>
+      <w:proofErr w:type="gramEnd"/>
+    </w:p>
+    <w:p>
+      <w:pPr>
+        <w:autoSpaceDE w:val="0"/>
+        <w:autoSpaceDN w:val="0"/>
+        <w:adjustRightInd w:val="0"/>
+        <w:spacing w:after="0" w:line="240" w:lineRule="auto"/>
+        <w:rPr>
+          <w:rFonts w:ascii="Courier New" w:hAnsi="Courier New" w:cs="Courier New"/>
+          <w:sz w:val="24"/>
+          <w:szCs w:val="24"/>
+        </w:rPr>
+      </w:pPr>
+      <w:proofErr w:type="spellStart"/>
+      <w:r>
+        <w:rPr>
+          <w:rFonts w:ascii="Courier New" w:hAnsi="Courier New" w:cs="Courier New"/>
+          <w:color w:val="000000"/>
+          <w:sz w:val="20"/>
+          <w:szCs w:val="20"/>
+        </w:rPr>
+        <w:t>zxp</w:t>
+      </w:r>
+      <w:proofErr w:type="spellEnd"/>
+      <w:r>
+        <w:rPr>
+          <w:rFonts w:ascii="Courier New" w:hAnsi="Courier New" w:cs="Courier New"/>
+          <w:color w:val="000000"/>
+          <w:sz w:val="20"/>
+          <w:szCs w:val="20"/>
+        </w:rPr>
+        <w:t xml:space="preserve"> = 125e-</w:t>
+      </w:r>
+      <w:proofErr w:type="gramStart"/>
+      <w:r>
+        <w:rPr>
+          <w:rFonts w:ascii="Courier New" w:hAnsi="Courier New" w:cs="Courier New"/>
+          <w:color w:val="000000"/>
+          <w:sz w:val="20"/>
+          <w:szCs w:val="20"/>
+        </w:rPr>
+        <w:t>3;</w:t>
+      </w:r>
+      <w:proofErr w:type="gramEnd"/>
+    </w:p>
+    <w:p>
+      <w:pPr>
+        <w:autoSpaceDE w:val="0"/>
+        <w:autoSpaceDN w:val="0"/>
+        <w:adjustRightInd w:val="0"/>
+        <w:spacing w:after="0" w:line="240" w:lineRule="auto"/>
+        <w:rPr>
+          <w:rFonts w:ascii="Courier New" w:hAnsi="Courier New" w:cs="Courier New"/>
+          <w:sz w:val="24"/>
+          <w:szCs w:val="24"/>
+        </w:rPr>
+      </w:pPr>
+      <w:r>
+        <w:rPr>
+          <w:rFonts w:ascii="Courier New" w:hAnsi="Courier New" w:cs="Courier New"/>
+          <w:color w:val="000000"/>
+          <w:sz w:val="20"/>
+          <w:szCs w:val="20"/>
+        </w:rPr>
+        <w:t xml:space="preserve">f0 = </w:t>
+      </w:r>
+      <w:proofErr w:type="spellStart"/>
+      <w:r>
+        <w:rPr>
+          <w:rFonts w:ascii="Courier New" w:hAnsi="Courier New" w:cs="Courier New"/>
+          <w:color w:val="000000"/>
+          <w:sz w:val="20"/>
+          <w:szCs w:val="20"/>
+        </w:rPr>
+        <w:t>wxp</w:t>
+      </w:r>
+      <w:proofErr w:type="spellEnd"/>
+      <w:r>
+        <w:rPr>
+          <w:rFonts w:ascii="Courier New" w:hAnsi="Courier New" w:cs="Courier New"/>
+          <w:color w:val="000000"/>
+          <w:sz w:val="20"/>
+          <w:szCs w:val="20"/>
+        </w:rPr>
+        <w:t>/(lambda*</w:t>
+      </w:r>
+      <w:proofErr w:type="spellStart"/>
+      <w:r>
+        <w:rPr>
+          <w:rFonts w:ascii="Courier New" w:hAnsi="Courier New" w:cs="Courier New"/>
+          <w:color w:val="000000"/>
+          <w:sz w:val="20"/>
+          <w:szCs w:val="20"/>
+        </w:rPr>
+        <w:t>zxp</w:t>
+      </w:r>
+      <w:proofErr w:type="spellEnd"/>
+      <w:proofErr w:type="gramStart"/>
+      <w:r>
+        <w:rPr>
+          <w:rFonts w:ascii="Courier New" w:hAnsi="Courier New" w:cs="Courier New"/>
+          <w:color w:val="000000"/>
+          <w:sz w:val="20"/>
+          <w:szCs w:val="20"/>
+        </w:rPr>
+        <w:t>);</w:t>
+      </w:r>
+      <w:proofErr w:type="gramEnd"/>
+      <w:r>
+        <w:rPr>
+          <w:rFonts w:ascii="Courier New" w:hAnsi="Courier New" w:cs="Courier New"/>
+          <w:color w:val="000000"/>
+          <w:sz w:val="20"/>
+          <w:szCs w:val="20"/>
+        </w:rPr>
+        <w:t xml:space="preserve"> </w:t>
+      </w:r>
+    </w:p>
+    <w:p>
+      <w:pPr>
+        <w:autoSpaceDE w:val="0"/>
+        <w:autoSpaceDN w:val="0"/>
+        <w:adjustRightInd w:val="0"/>
+        <w:spacing w:after="0" w:line="240" w:lineRule="auto"/>
+        <w:rPr>
+          <w:rFonts w:ascii="Courier New" w:hAnsi="Courier New" w:cs="Courier New"/>
+          <w:sz w:val="24"/>
+          <w:szCs w:val="24"/>
+        </w:rPr>
+      </w:pPr>
+      <w:r>
+        <w:rPr>
+          <w:rFonts w:ascii="Courier New" w:hAnsi="Courier New" w:cs="Courier New"/>
+          <w:color w:val="000000"/>
+          <w:sz w:val="20"/>
+          <w:szCs w:val="20"/>
+        </w:rPr>
+        <w:t xml:space="preserve"> </w:t>
+      </w:r>
+    </w:p>
+    <w:p>
+      <w:pPr>
+        <w:autoSpaceDE w:val="0"/>
+        <w:autoSpaceDN w:val="0"/>
+        <w:adjustRightInd w:val="0"/>
+        <w:spacing w:after="0" w:line="240" w:lineRule="auto"/>
+        <w:rPr>
+          <w:rFonts w:ascii="Courier New" w:hAnsi="Courier New" w:cs="Courier New"/>
+          <w:sz w:val="24"/>
+          <w:szCs w:val="24"/>
+        </w:rPr>
+      </w:pPr>
+      <w:r>
+        <w:rPr>
+          <w:rFonts w:ascii="Courier New" w:hAnsi="Courier New" w:cs="Courier New"/>
+          <w:color w:val="000000"/>
+          <w:sz w:val="20"/>
+          <w:szCs w:val="20"/>
+        </w:rPr>
+        <w:t>fu = -1/(2*du):1/L1:1/(2*</w:t>
+      </w:r>
+      <w:proofErr w:type="gramStart"/>
+      <w:r>
+        <w:rPr>
+          <w:rFonts w:ascii="Courier New" w:hAnsi="Courier New" w:cs="Courier New"/>
+          <w:color w:val="000000"/>
+          <w:sz w:val="20"/>
+          <w:szCs w:val="20"/>
+        </w:rPr>
+        <w:t>du)-(</w:t>
+      </w:r>
+      <w:proofErr w:type="gramEnd"/>
+      <w:r>
+        <w:rPr>
+          <w:rFonts w:ascii="Courier New" w:hAnsi="Courier New" w:cs="Courier New"/>
+          <w:color w:val="000000"/>
+          <w:sz w:val="20"/>
+          <w:szCs w:val="20"/>
+        </w:rPr>
+        <w:t>1/L1);</w:t>
+      </w:r>
+    </w:p>
+    <w:p>
+      <w:pPr>
+        <w:autoSpaceDE w:val="0"/>
+        <w:autoSpaceDN w:val="0"/>
+        <w:adjustRightInd w:val="0"/>
+        <w:spacing w:after="0" w:line="240" w:lineRule="auto"/>
+        <w:rPr>
+          <w:rFonts w:ascii="Courier New" w:hAnsi="Courier New" w:cs="Courier New"/>
+          <w:sz w:val="24"/>
+          <w:szCs w:val="24"/>
+        </w:rPr>
+      </w:pPr>
+      <w:proofErr w:type="spellStart"/>
+      <w:r>
+        <w:rPr>
+          <w:rFonts w:ascii="Courier New" w:hAnsi="Courier New" w:cs="Courier New"/>
+          <w:color w:val="000000"/>
+          <w:sz w:val="20"/>
+          <w:szCs w:val="20"/>
+        </w:rPr>
+        <w:t>fv</w:t>
+      </w:r>
+      <w:proofErr w:type="spellEnd"/>
+      <w:r>
+        <w:rPr>
+          <w:rFonts w:ascii="Courier New" w:hAnsi="Courier New" w:cs="Courier New"/>
+          <w:color w:val="000000"/>
+          <w:sz w:val="20"/>
+          <w:szCs w:val="20"/>
+        </w:rPr>
+        <w:t xml:space="preserve"> = -1/(2*dv):1/L2:1/(2*</w:t>
+      </w:r>
+      <w:proofErr w:type="gramStart"/>
+      <w:r>
+        <w:rPr>
+          <w:rFonts w:ascii="Courier New" w:hAnsi="Courier New" w:cs="Courier New"/>
+          <w:color w:val="000000"/>
+          <w:sz w:val="20"/>
+          <w:szCs w:val="20"/>
+        </w:rPr>
+        <w:t>dv)-(</w:t>
+      </w:r>
+      <w:proofErr w:type="gramEnd"/>
+      <w:r>
+        <w:rPr>
+          <w:rFonts w:ascii="Courier New" w:hAnsi="Courier New" w:cs="Courier New"/>
+          <w:color w:val="000000"/>
+          <w:sz w:val="20"/>
+          <w:szCs w:val="20"/>
+        </w:rPr>
+        <w:t xml:space="preserve">1/L2); </w:t>
+      </w:r>
+    </w:p>
+    <w:p>
+      <w:pPr>
+        <w:autoSpaceDE w:val="0"/>
+        <w:autoSpaceDN w:val="0"/>
+        <w:adjustRightInd w:val="0"/>
+        <w:spacing w:after="0" w:line="240" w:lineRule="auto"/>
+        <w:rPr>
+          <w:rFonts w:ascii="Courier New" w:hAnsi="Courier New" w:cs="Courier New"/>
+          <w:sz w:val="24"/>
+          <w:szCs w:val="24"/>
+        </w:rPr>
+      </w:pPr>
+      <w:r>
+        <w:rPr>
+          <w:rFonts w:ascii="Courier New" w:hAnsi="Courier New" w:cs="Courier New"/>
+          <w:color w:val="000000"/>
+          <w:sz w:val="20"/>
+          <w:szCs w:val="20"/>
+        </w:rPr>
+        <w:t xml:space="preserve"> </w:t>
+      </w:r>
+    </w:p>
+    <w:p>
+      <w:pPr>
+        <w:autoSpaceDE w:val="0"/>
+        <w:autoSpaceDN w:val="0"/>
+        <w:adjustRightInd w:val="0"/>
+        <w:spacing w:after="0" w:line="240" w:lineRule="auto"/>
+        <w:rPr>
+          <w:rFonts w:ascii="Courier New" w:hAnsi="Courier New" w:cs="Courier New"/>
+          <w:sz w:val="24"/>
+          <w:szCs w:val="24"/>
+        </w:rPr>
+      </w:pPr>
+      <w:r>
+        <w:rPr>
+          <w:rFonts w:ascii="Courier New" w:hAnsi="Courier New" w:cs="Courier New"/>
+          <w:color w:val="000000"/>
+          <w:sz w:val="20"/>
+          <w:szCs w:val="20"/>
+        </w:rPr>
+        <w:t>[</w:t>
+      </w:r>
+      <w:proofErr w:type="spellStart"/>
+      <w:proofErr w:type="gramStart"/>
+      <w:r>
+        <w:rPr>
+          <w:rFonts w:ascii="Courier New" w:hAnsi="Courier New" w:cs="Courier New"/>
+          <w:color w:val="000000"/>
+          <w:sz w:val="20"/>
+          <w:szCs w:val="20"/>
+        </w:rPr>
+        <w:t>Fu,Fv</w:t>
+      </w:r>
+      <w:proofErr w:type="spellEnd"/>
+      <w:proofErr w:type="gramEnd"/>
+      <w:r>
+        <w:rPr>
+          <w:rFonts w:ascii="Courier New" w:hAnsi="Courier New" w:cs="Courier New"/>
+          <w:color w:val="000000"/>
+          <w:sz w:val="20"/>
+          <w:szCs w:val="20"/>
+        </w:rPr>
+        <w:t xml:space="preserve">] = </w:t>
+      </w:r>
+      <w:proofErr w:type="spellStart"/>
+      <w:r>
+        <w:rPr>
+          <w:rFonts w:ascii="Courier New" w:hAnsi="Courier New" w:cs="Courier New"/>
+          <w:color w:val="000000"/>
+          <w:sz w:val="20"/>
+          <w:szCs w:val="20"/>
+        </w:rPr>
+        <w:t>meshgrid</w:t>
+      </w:r>
+      <w:proofErr w:type="spellEnd"/>
+      <w:r>
+        <w:rPr>
+          <w:rFonts w:ascii="Courier New" w:hAnsi="Courier New" w:cs="Courier New"/>
+          <w:color w:val="000000"/>
+          <w:sz w:val="20"/>
+          <w:szCs w:val="20"/>
+        </w:rPr>
+        <w:t>(</w:t>
+      </w:r>
+      <w:proofErr w:type="spellStart"/>
+      <w:r>
+        <w:rPr>
+          <w:rFonts w:ascii="Courier New" w:hAnsi="Courier New" w:cs="Courier New"/>
+          <w:color w:val="000000"/>
+          <w:sz w:val="20"/>
+          <w:szCs w:val="20"/>
+        </w:rPr>
+        <w:t>fu,fv</w:t>
+      </w:r>
+      <w:proofErr w:type="spellEnd"/>
+      <w:r>
+        <w:rPr>
+          <w:rFonts w:ascii="Courier New" w:hAnsi="Courier New" w:cs="Courier New"/>
+          <w:color w:val="000000"/>
+          <w:sz w:val="20"/>
+          <w:szCs w:val="20"/>
+        </w:rPr>
+        <w:t>);</w:t>
+      </w:r>
+    </w:p>
+    <w:p>
+      <w:pPr>
+        <w:autoSpaceDE w:val="0"/>
+        <w:autoSpaceDN w:val="0"/>
+        <w:adjustRightInd w:val="0"/>
+        <w:spacing w:after="0" w:line="240" w:lineRule="auto"/>
+        <w:rPr>
+          <w:rFonts w:ascii="Courier New" w:hAnsi="Courier New" w:cs="Courier New"/>
+          <w:sz w:val="24"/>
+          <w:szCs w:val="24"/>
+        </w:rPr>
+      </w:pPr>
+      <w:r>
+        <w:rPr>
+          <w:rFonts w:ascii="Courier New" w:hAnsi="Courier New" w:cs="Courier New"/>
+          <w:color w:val="000000"/>
+          <w:sz w:val="20"/>
+          <w:szCs w:val="20"/>
+        </w:rPr>
+        <w:t xml:space="preserve"> </w:t>
+      </w:r>
+    </w:p>
+    <w:p>
+      <w:pPr>
+        <w:autoSpaceDE w:val="0"/>
+        <w:autoSpaceDN w:val="0"/>
+        <w:adjustRightInd w:val="0"/>
+        <w:spacing w:after="0" w:line="240" w:lineRule="auto"/>
+        <w:rPr>
+          <w:rFonts w:ascii="Courier New" w:hAnsi="Courier New" w:cs="Courier New"/>
+          <w:sz w:val="24"/>
+          <w:szCs w:val="24"/>
+        </w:rPr>
+      </w:pPr>
+      <w:r>
+        <w:rPr>
+          <w:rFonts w:ascii="Courier New" w:hAnsi="Courier New" w:cs="Courier New"/>
+          <w:color w:val="000000"/>
+          <w:sz w:val="20"/>
+          <w:szCs w:val="20"/>
+        </w:rPr>
+        <w:t>H = circ(</w:t>
+      </w:r>
+      <w:proofErr w:type="gramStart"/>
+      <w:r>
+        <w:rPr>
+          <w:rFonts w:ascii="Courier New" w:hAnsi="Courier New" w:cs="Courier New"/>
+          <w:color w:val="000000"/>
+          <w:sz w:val="20"/>
+          <w:szCs w:val="20"/>
+        </w:rPr>
+        <w:t>sqrt(</w:t>
+      </w:r>
+      <w:proofErr w:type="gramEnd"/>
+      <w:r>
+        <w:rPr>
+          <w:rFonts w:ascii="Courier New" w:hAnsi="Courier New" w:cs="Courier New"/>
+          <w:color w:val="000000"/>
+          <w:sz w:val="20"/>
+          <w:szCs w:val="20"/>
+        </w:rPr>
+        <w:t xml:space="preserve">Fu.^2+Fv.^2)/f0);  </w:t>
+      </w:r>
+      <w:r>
+        <w:rPr>
+          <w:rFonts w:ascii="Courier New" w:hAnsi="Courier New" w:cs="Courier New"/>
+          <w:color w:val="3C763D"/>
+          <w:sz w:val="20"/>
+          <w:szCs w:val="20"/>
+        </w:rPr>
+        <w:t>% This is logical</w:t>
+      </w:r>
+    </w:p>
+    <w:p>
+      <w:pPr>
+        <w:autoSpaceDE w:val="0"/>
+        <w:autoSpaceDN w:val="0"/>
+        <w:adjustRightInd w:val="0"/>
+        <w:spacing w:after="0" w:line="240" w:lineRule="auto"/>
+        <w:rPr>
+          <w:rFonts w:ascii="Courier New" w:hAnsi="Courier New" w:cs="Courier New"/>
+          <w:sz w:val="24"/>
+          <w:szCs w:val="24"/>
+        </w:rPr>
+      </w:pPr>
+      <w:proofErr w:type="spellStart"/>
+      <w:r>
+        <w:rPr>
+          <w:rFonts w:ascii="Courier New" w:hAnsi="Courier New" w:cs="Courier New"/>
+          <w:color w:val="000000"/>
+          <w:sz w:val="20"/>
+          <w:szCs w:val="20"/>
+        </w:rPr>
+        <w:t>H_doub</w:t>
+      </w:r>
+      <w:proofErr w:type="spellEnd"/>
+      <w:r>
+        <w:rPr>
+          <w:rFonts w:ascii="Courier New" w:hAnsi="Courier New" w:cs="Courier New"/>
+          <w:color w:val="000000"/>
+          <w:sz w:val="20"/>
+          <w:szCs w:val="20"/>
+        </w:rPr>
+        <w:t xml:space="preserve"> = double(H</w:t>
+      </w:r>
+      <w:proofErr w:type="gramStart"/>
+      <w:r>
+        <w:rPr>
+          <w:rFonts w:ascii="Courier New" w:hAnsi="Courier New" w:cs="Courier New"/>
+          <w:color w:val="000000"/>
+          <w:sz w:val="20"/>
+          <w:szCs w:val="20"/>
+        </w:rPr>
+        <w:t>);</w:t>
+      </w:r>
+      <w:proofErr w:type="gramEnd"/>
+    </w:p>
+    <w:p>
+      <w:pPr>
+        <w:autoSpaceDE w:val="0"/>
+        <w:autoSpaceDN w:val="0"/>
+        <w:adjustRightInd w:val="0"/>
+        <w:spacing w:after="0" w:line="240" w:lineRule="auto"/>
+        <w:rPr>
+          <w:rFonts w:ascii="Courier New" w:hAnsi="Courier New" w:cs="Courier New"/>
+          <w:sz w:val="24"/>
+          <w:szCs w:val="24"/>
+        </w:rPr>
+      </w:pPr>
+      <w:proofErr w:type="spellStart"/>
+      <w:r>
+        <w:rPr>
+          <w:rFonts w:ascii="Courier New" w:hAnsi="Courier New" w:cs="Courier New"/>
+          <w:color w:val="000000"/>
+          <w:sz w:val="20"/>
+          <w:szCs w:val="20"/>
+        </w:rPr>
+        <w:t>H_area</w:t>
+      </w:r>
+      <w:proofErr w:type="spellEnd"/>
+      <w:r>
+        <w:rPr>
+          <w:rFonts w:ascii="Courier New" w:hAnsi="Courier New" w:cs="Courier New"/>
+          <w:color w:val="000000"/>
+          <w:sz w:val="20"/>
+          <w:szCs w:val="20"/>
+        </w:rPr>
+        <w:t xml:space="preserve"> = </w:t>
+      </w:r>
+      <w:proofErr w:type="spellStart"/>
+      <w:r>
+        <w:rPr>
+          <w:rFonts w:ascii="Courier New" w:hAnsi="Courier New" w:cs="Courier New"/>
+          <w:color w:val="000000"/>
+          <w:sz w:val="20"/>
+          <w:szCs w:val="20"/>
+        </w:rPr>
+        <w:t>nnz</w:t>
+      </w:r>
+      <w:proofErr w:type="spellEnd"/>
+      <w:r>
+        <w:rPr>
+          <w:rFonts w:ascii="Courier New" w:hAnsi="Courier New" w:cs="Courier New"/>
+          <w:color w:val="000000"/>
+          <w:sz w:val="20"/>
+          <w:szCs w:val="20"/>
+        </w:rPr>
+        <w:t>(</w:t>
+      </w:r>
+      <w:proofErr w:type="spellStart"/>
+      <w:r>
+        <w:rPr>
+          <w:rFonts w:ascii="Courier New" w:hAnsi="Courier New" w:cs="Courier New"/>
+          <w:color w:val="000000"/>
+          <w:sz w:val="20"/>
+          <w:szCs w:val="20"/>
+        </w:rPr>
+        <w:t>H_doub</w:t>
+      </w:r>
+      <w:proofErr w:type="spellEnd"/>
+      <w:r>
+        <w:rPr>
+          <w:rFonts w:ascii="Courier New" w:hAnsi="Courier New" w:cs="Courier New"/>
+          <w:color w:val="000000"/>
+          <w:sz w:val="20"/>
+          <w:szCs w:val="20"/>
+        </w:rPr>
+        <w:t>);</w:t>
+      </w:r>
+      <w:r>
+        <w:rPr>
+          <w:rFonts w:ascii="Courier New" w:hAnsi="Courier New" w:cs="Courier New"/>
+          <w:color w:val="000000"/>
+          <w:sz w:val="20"/>
+          <w:szCs w:val="20"/>
+        </w:rPr>
+        <w:t xml:space="preserve"> </w:t>
+      </w:r>
+      <w:r>
+        <w:rPr>
+          <w:rFonts w:ascii="Courier New" w:hAnsi="Courier New" w:cs="Courier New"/>
+          <w:color w:val="3C763D"/>
+          <w:sz w:val="20"/>
+          <w:szCs w:val="20"/>
+        </w:rPr>
+        <w:t>% Calculate area of aperture</w:t>
+      </w:r>
+    </w:p>
+    <w:p>
+      <w:pPr>
+        <w:autoSpaceDE w:val="0"/>
+        <w:autoSpaceDN w:val="0"/>
+        <w:adjustRightInd w:val="0"/>
+        <w:spacing w:after="0" w:line="240" w:lineRule="auto"/>
+        <w:rPr>
+          <w:rFonts w:ascii="Courier New" w:hAnsi="Courier New" w:cs="Courier New"/>
+          <w:sz w:val="24"/>
+          <w:szCs w:val="24"/>
+        </w:rPr>
+      </w:pPr>
+      <w:r>
+        <w:rPr>
+          <w:rFonts w:ascii="Courier New" w:hAnsi="Courier New" w:cs="Courier New"/>
+          <w:color w:val="000000"/>
+          <w:sz w:val="20"/>
+          <w:szCs w:val="20"/>
+        </w:rPr>
+        <w:t xml:space="preserve">                          </w:t>
+      </w:r>
+    </w:p>
+    <w:p>
+      <w:pPr>
+        <w:autoSpaceDE w:val="0"/>
+        <w:autoSpaceDN w:val="0"/>
+        <w:adjustRightInd w:val="0"/>
+        <w:spacing w:after="0" w:line="240" w:lineRule="auto"/>
+        <w:rPr>
+          <w:rFonts w:ascii="Courier New" w:hAnsi="Courier New" w:cs="Courier New"/>
+          <w:sz w:val="24"/>
+          <w:szCs w:val="24"/>
+        </w:rPr>
+      </w:pPr>
+      <w:r>
+        <w:rPr>
+          <w:rFonts w:ascii="Courier New" w:hAnsi="Courier New" w:cs="Courier New"/>
+          <w:color w:val="000000"/>
+          <w:sz w:val="20"/>
+          <w:szCs w:val="20"/>
+        </w:rPr>
+        <w:t xml:space="preserve"> </w:t>
+      </w:r>
+    </w:p>
+    <w:p>
+      <w:pPr>
+        <w:autoSpaceDE w:val="0"/>
+        <w:autoSpaceDN w:val="0"/>
+        <w:adjustRightInd w:val="0"/>
+        <w:spacing w:after="0" w:line="240" w:lineRule="auto"/>
+        <w:rPr>
+          <w:rFonts w:ascii="Courier New" w:hAnsi="Courier New" w:cs="Courier New"/>
+          <w:sz w:val="24"/>
+          <w:szCs w:val="24"/>
+        </w:rPr>
+      </w:pPr>
+      <w:proofErr w:type="spellStart"/>
+      <w:r>
+        <w:rPr>
+          <w:rFonts w:ascii="Courier New" w:hAnsi="Courier New" w:cs="Courier New"/>
+          <w:color w:val="000000"/>
+          <w:sz w:val="20"/>
+          <w:szCs w:val="20"/>
+        </w:rPr>
+        <w:t>PSF_</w:t>
+      </w:r>
+      <w:proofErr w:type="gramStart"/>
+      <w:r>
+        <w:rPr>
+          <w:rFonts w:ascii="Courier New" w:hAnsi="Courier New" w:cs="Courier New"/>
+          <w:color w:val="000000"/>
+          <w:sz w:val="20"/>
+          <w:szCs w:val="20"/>
+        </w:rPr>
+        <w:t>incoh</w:t>
+      </w:r>
+      <w:proofErr w:type="spellEnd"/>
+      <w:r>
+        <w:rPr>
+          <w:rFonts w:ascii="Courier New" w:hAnsi="Courier New" w:cs="Courier New"/>
+          <w:color w:val="000000"/>
+          <w:sz w:val="20"/>
+          <w:szCs w:val="20"/>
+        </w:rPr>
+        <w:t xml:space="preserve">  =</w:t>
+      </w:r>
+      <w:proofErr w:type="gramEnd"/>
+      <w:r>
+        <w:rPr>
+          <w:rFonts w:ascii="Courier New" w:hAnsi="Courier New" w:cs="Courier New"/>
+          <w:color w:val="000000"/>
+          <w:sz w:val="20"/>
+          <w:szCs w:val="20"/>
+        </w:rPr>
+        <w:t xml:space="preserve"> abs(</w:t>
+      </w:r>
+      <w:proofErr w:type="spellStart"/>
+      <w:r>
+        <w:rPr>
+          <w:rFonts w:ascii="Courier New" w:hAnsi="Courier New" w:cs="Courier New"/>
+          <w:color w:val="000000"/>
+          <w:sz w:val="20"/>
+          <w:szCs w:val="20"/>
+        </w:rPr>
+        <w:t>fftshift</w:t>
+      </w:r>
+      <w:proofErr w:type="spellEnd"/>
+      <w:r>
+        <w:rPr>
+          <w:rFonts w:ascii="Courier New" w:hAnsi="Courier New" w:cs="Courier New"/>
+          <w:color w:val="000000"/>
+          <w:sz w:val="20"/>
+          <w:szCs w:val="20"/>
+        </w:rPr>
+        <w:t>(fft2(H)))/</w:t>
+      </w:r>
+      <w:proofErr w:type="spellStart"/>
+      <w:r>
+        <w:rPr>
+          <w:rFonts w:ascii="Courier New" w:hAnsi="Courier New" w:cs="Courier New"/>
+          <w:color w:val="000000"/>
+          <w:sz w:val="20"/>
+          <w:szCs w:val="20"/>
+        </w:rPr>
+        <w:t>H_area</w:t>
+      </w:r>
+      <w:proofErr w:type="spellEnd"/>
+      <w:r>
+        <w:rPr>
+          <w:rFonts w:ascii="Courier New" w:hAnsi="Courier New" w:cs="Courier New"/>
+          <w:color w:val="000000"/>
+          <w:sz w:val="20"/>
+          <w:szCs w:val="20"/>
+        </w:rPr>
+        <w:t xml:space="preserve">; </w:t>
+      </w:r>
+      <w:r>
+        <w:rPr>
+          <w:rFonts w:ascii="Courier New" w:hAnsi="Courier New" w:cs="Courier New"/>
+          <w:color w:val="3C763D"/>
+          <w:sz w:val="20"/>
+          <w:szCs w:val="20"/>
+        </w:rPr>
+        <w:t>% This is also known as the</w:t>
+      </w:r>
+    </w:p>
+    <w:p>
+      <w:pPr>
+        <w:autoSpaceDE w:val="0"/>
+        <w:autoSpaceDN w:val="0"/>
+        <w:adjustRightInd w:val="0"/>
+        <w:spacing w:after="0" w:line="240" w:lineRule="auto"/>
+        <w:rPr>
+          <w:rFonts w:ascii="Courier New" w:hAnsi="Courier New" w:cs="Courier New"/>
+          <w:sz w:val="24"/>
+          <w:szCs w:val="24"/>
+        </w:rPr>
+      </w:pPr>
+      <w:r>
+        <w:rPr>
+          <w:rFonts w:ascii="Courier New" w:hAnsi="Courier New" w:cs="Courier New"/>
+          <w:color w:val="000000"/>
+          <w:sz w:val="20"/>
+          <w:szCs w:val="20"/>
+        </w:rPr>
+        <w:t xml:space="preserve">                                   </w:t>
+      </w:r>
+      <w:r>
+        <w:rPr>
+          <w:rFonts w:ascii="Courier New" w:hAnsi="Courier New" w:cs="Courier New"/>
+          <w:color w:val="3C763D"/>
+          <w:sz w:val="20"/>
+          <w:szCs w:val="20"/>
+        </w:rPr>
+        <w:t xml:space="preserve">% Optical transfer function, </w:t>
+      </w:r>
+      <w:proofErr w:type="gramStart"/>
+      <w:r>
+        <w:rPr>
+          <w:rFonts w:ascii="Courier New" w:hAnsi="Courier New" w:cs="Courier New"/>
+          <w:color w:val="3C763D"/>
+          <w:sz w:val="20"/>
+          <w:szCs w:val="20"/>
+        </w:rPr>
+        <w:t>where</w:t>
+      </w:r>
+      <w:proofErr w:type="gramEnd"/>
+      <w:r>
+        <w:rPr>
+          <w:rFonts w:ascii="Courier New" w:hAnsi="Courier New" w:cs="Courier New"/>
+          <w:color w:val="3C763D"/>
+          <w:sz w:val="20"/>
+          <w:szCs w:val="20"/>
+        </w:rPr>
+        <w:t xml:space="preserve"> </w:t>
+      </w:r>
+    </w:p>
+    <w:p>
+      <w:pPr>
+        <w:autoSpaceDE w:val="0"/>
+        <w:autoSpaceDN w:val="0"/>
+        <w:adjustRightInd w:val="0"/>
+        <w:spacing w:after="0" w:line="240" w:lineRule="auto"/>
+        <w:rPr>
+          <w:rFonts w:ascii="Courier New" w:hAnsi="Courier New" w:cs="Courier New"/>
+          <w:sz w:val="24"/>
+          <w:szCs w:val="24"/>
+        </w:rPr>
+      </w:pPr>
+      <w:r>
+        <w:rPr>
+          <w:rFonts w:ascii="Courier New" w:hAnsi="Courier New" w:cs="Courier New"/>
+          <w:color w:val="000000"/>
+          <w:sz w:val="20"/>
+          <w:szCs w:val="20"/>
+        </w:rPr>
+        <w:t xml:space="preserve">                                   </w:t>
+      </w:r>
+      <w:r>
+        <w:rPr>
+          <w:rFonts w:ascii="Courier New" w:hAnsi="Courier New" w:cs="Courier New"/>
+          <w:color w:val="3C763D"/>
+          <w:sz w:val="20"/>
+          <w:szCs w:val="20"/>
+        </w:rPr>
+        <w:t xml:space="preserve">% </w:t>
+      </w:r>
+      <w:proofErr w:type="gramStart"/>
+      <w:r>
+        <w:rPr>
+          <w:rFonts w:ascii="Courier New" w:hAnsi="Courier New" w:cs="Courier New"/>
+          <w:color w:val="3C763D"/>
+          <w:sz w:val="20"/>
+          <w:szCs w:val="20"/>
+        </w:rPr>
+        <w:t>we</w:t>
+      </w:r>
+      <w:proofErr w:type="gramEnd"/>
+      <w:r>
+        <w:rPr>
+          <w:rFonts w:ascii="Courier New" w:hAnsi="Courier New" w:cs="Courier New"/>
+          <w:color w:val="3C763D"/>
+          <w:sz w:val="20"/>
+          <w:szCs w:val="20"/>
+        </w:rPr>
+        <w:t xml:space="preserve"> have to square the H because the</w:t>
+      </w:r>
+    </w:p>
+    <w:p>
+      <w:pPr>
+        <w:autoSpaceDE w:val="0"/>
+        <w:autoSpaceDN w:val="0"/>
+        <w:adjustRightInd w:val="0"/>
+        <w:spacing w:after="0" w:line="240" w:lineRule="auto"/>
+        <w:rPr>
+          <w:rFonts w:ascii="Courier New" w:hAnsi="Courier New" w:cs="Courier New"/>
+          <w:sz w:val="24"/>
+          <w:szCs w:val="24"/>
+        </w:rPr>
+      </w:pPr>
+      <w:r>
+        <w:rPr>
+          <w:rFonts w:ascii="Courier New" w:hAnsi="Courier New" w:cs="Courier New"/>
+          <w:color w:val="000000"/>
+          <w:sz w:val="20"/>
+          <w:szCs w:val="20"/>
+        </w:rPr>
+        <w:t xml:space="preserve">                                   </w:t>
+      </w:r>
+      <w:r>
+        <w:rPr>
+          <w:rFonts w:ascii="Courier New" w:hAnsi="Courier New" w:cs="Courier New"/>
+          <w:color w:val="3C763D"/>
+          <w:sz w:val="20"/>
+          <w:szCs w:val="20"/>
+        </w:rPr>
+        <w:t xml:space="preserve">% </w:t>
+      </w:r>
+      <w:proofErr w:type="gramStart"/>
+      <w:r>
+        <w:rPr>
+          <w:rFonts w:ascii="Courier New" w:hAnsi="Courier New" w:cs="Courier New"/>
+          <w:color w:val="3C763D"/>
+          <w:sz w:val="20"/>
+          <w:szCs w:val="20"/>
+        </w:rPr>
+        <w:t>impulse</w:t>
+      </w:r>
+      <w:proofErr w:type="gramEnd"/>
+      <w:r>
+        <w:rPr>
+          <w:rFonts w:ascii="Courier New" w:hAnsi="Courier New" w:cs="Courier New"/>
+          <w:color w:val="3C763D"/>
+          <w:sz w:val="20"/>
+          <w:szCs w:val="20"/>
+        </w:rPr>
+        <w:t xml:space="preserve"> </w:t>
+      </w:r>
+      <w:proofErr w:type="spellStart"/>
+      <w:r>
+        <w:rPr>
+          <w:rFonts w:ascii="Courier New" w:hAnsi="Courier New" w:cs="Courier New"/>
+          <w:color w:val="3C763D"/>
+          <w:sz w:val="20"/>
+          <w:szCs w:val="20"/>
+        </w:rPr>
+        <w:t>responce</w:t>
+      </w:r>
+      <w:proofErr w:type="spellEnd"/>
+      <w:r>
+        <w:rPr>
+          <w:rFonts w:ascii="Courier New" w:hAnsi="Courier New" w:cs="Courier New"/>
+          <w:color w:val="3C763D"/>
+          <w:sz w:val="20"/>
+          <w:szCs w:val="20"/>
+        </w:rPr>
+        <w:t xml:space="preserve"> of such a system is</w:t>
+      </w:r>
+    </w:p>
+    <w:p>
+      <w:pPr>
+        <w:autoSpaceDE w:val="0"/>
+        <w:autoSpaceDN w:val="0"/>
+        <w:adjustRightInd w:val="0"/>
+        <w:spacing w:after="0" w:line="240" w:lineRule="auto"/>
+        <w:rPr>
+          <w:rFonts w:ascii="Courier New" w:hAnsi="Courier New" w:cs="Courier New"/>
+          <w:sz w:val="24"/>
+          <w:szCs w:val="24"/>
+        </w:rPr>
+      </w:pPr>
+      <w:r>
+        <w:rPr>
+          <w:rFonts w:ascii="Courier New" w:hAnsi="Courier New" w:cs="Courier New"/>
+          <w:color w:val="000000"/>
+          <w:sz w:val="20"/>
+          <w:szCs w:val="20"/>
+        </w:rPr>
+        <w:t xml:space="preserve">                                   </w:t>
+      </w:r>
+      <w:r>
+        <w:rPr>
+          <w:rFonts w:ascii="Courier New" w:hAnsi="Courier New" w:cs="Courier New"/>
+          <w:color w:val="3C763D"/>
+          <w:sz w:val="20"/>
+          <w:szCs w:val="20"/>
+        </w:rPr>
+        <w:t xml:space="preserve">% </w:t>
+      </w:r>
+      <w:proofErr w:type="gramStart"/>
+      <w:r>
+        <w:rPr>
+          <w:rFonts w:ascii="Courier New" w:hAnsi="Courier New" w:cs="Courier New"/>
+          <w:color w:val="3C763D"/>
+          <w:sz w:val="20"/>
+          <w:szCs w:val="20"/>
+        </w:rPr>
+        <w:t>the</w:t>
+      </w:r>
+      <w:proofErr w:type="gramEnd"/>
+      <w:r>
+        <w:rPr>
+          <w:rFonts w:ascii="Courier New" w:hAnsi="Courier New" w:cs="Courier New"/>
+          <w:color w:val="3C763D"/>
+          <w:sz w:val="20"/>
+          <w:szCs w:val="20"/>
+        </w:rPr>
+        <w:t xml:space="preserve"> </w:t>
+      </w:r>
+      <w:proofErr w:type="spellStart"/>
+      <w:r>
+        <w:rPr>
+          <w:rFonts w:ascii="Courier New" w:hAnsi="Courier New" w:cs="Courier New"/>
+          <w:color w:val="3C763D"/>
+          <w:sz w:val="20"/>
+          <w:szCs w:val="20"/>
+        </w:rPr>
+        <w:t>sqaure</w:t>
+      </w:r>
+      <w:proofErr w:type="spellEnd"/>
+      <w:r>
+        <w:rPr>
+          <w:rFonts w:ascii="Courier New" w:hAnsi="Courier New" w:cs="Courier New"/>
+          <w:color w:val="3C763D"/>
+          <w:sz w:val="20"/>
+          <w:szCs w:val="20"/>
+        </w:rPr>
+        <w:t xml:space="preserve"> magnitude of the amplitude</w:t>
+      </w:r>
+    </w:p>
+    <w:p>
+      <w:pPr>
+        <w:autoSpaceDE w:val="0"/>
+        <w:autoSpaceDN w:val="0"/>
+        <w:adjustRightInd w:val="0"/>
+        <w:spacing w:after="0" w:line="240" w:lineRule="auto"/>
+        <w:rPr>
+          <w:rFonts w:ascii="Courier New" w:hAnsi="Courier New" w:cs="Courier New"/>
+          <w:sz w:val="24"/>
+          <w:szCs w:val="24"/>
+        </w:rPr>
+      </w:pPr>
+      <w:r>
+        <w:rPr>
+          <w:rFonts w:ascii="Courier New" w:hAnsi="Courier New" w:cs="Courier New"/>
+          <w:color w:val="000000"/>
+          <w:sz w:val="20"/>
+          <w:szCs w:val="20"/>
+        </w:rPr>
+        <w:t xml:space="preserve">                                   </w:t>
+      </w:r>
+      <w:r>
+        <w:rPr>
+          <w:rFonts w:ascii="Courier New" w:hAnsi="Courier New" w:cs="Courier New"/>
+          <w:color w:val="3C763D"/>
+          <w:sz w:val="20"/>
+          <w:szCs w:val="20"/>
+        </w:rPr>
+        <w:t xml:space="preserve">% </w:t>
+      </w:r>
+      <w:proofErr w:type="gramStart"/>
+      <w:r>
+        <w:rPr>
+          <w:rFonts w:ascii="Courier New" w:hAnsi="Courier New" w:cs="Courier New"/>
+          <w:color w:val="3C763D"/>
+          <w:sz w:val="20"/>
+          <w:szCs w:val="20"/>
+        </w:rPr>
+        <w:t>impulse</w:t>
+      </w:r>
+      <w:proofErr w:type="gramEnd"/>
+      <w:r>
+        <w:rPr>
+          <w:rFonts w:ascii="Courier New" w:hAnsi="Courier New" w:cs="Courier New"/>
+          <w:color w:val="3C763D"/>
+          <w:sz w:val="20"/>
+          <w:szCs w:val="20"/>
+        </w:rPr>
+        <w:t xml:space="preserve"> response.</w:t>
+      </w:r>
+    </w:p>
+    <w:p>
+      <w:pPr>
+        <w:autoSpaceDE w:val="0"/>
+        <w:autoSpaceDN w:val="0"/>
+        <w:adjustRightInd w:val="0"/>
+        <w:spacing w:after="0" w:line="240" w:lineRule="auto"/>
+        <w:rPr>
+          <w:rFonts w:ascii="Courier New" w:hAnsi="Courier New" w:cs="Courier New"/>
+          <w:sz w:val="24"/>
+          <w:szCs w:val="24"/>
+        </w:rPr>
+      </w:pPr>
+      <w:r>
+        <w:rPr>
+          <w:rFonts w:ascii="Courier New" w:hAnsi="Courier New" w:cs="Courier New"/>
+          <w:color w:val="000000"/>
+          <w:sz w:val="20"/>
+          <w:szCs w:val="20"/>
+        </w:rPr>
+        <w:t xml:space="preserve">                                   </w:t>
+      </w:r>
+      <w:r>
+        <w:rPr>
+          <w:rFonts w:ascii="Courier New" w:hAnsi="Courier New" w:cs="Courier New"/>
+          <w:color w:val="3C763D"/>
+          <w:sz w:val="20"/>
+          <w:szCs w:val="20"/>
+        </w:rPr>
+        <w:t>% Note: This is essentially the foundation</w:t>
+      </w:r>
+    </w:p>
+    <w:p>
+      <w:pPr>
+        <w:autoSpaceDE w:val="0"/>
+        <w:autoSpaceDN w:val="0"/>
+        <w:adjustRightInd w:val="0"/>
+        <w:spacing w:after="0" w:line="240" w:lineRule="auto"/>
+        <w:rPr>
+          <w:rFonts w:ascii="Courier New" w:hAnsi="Courier New" w:cs="Courier New"/>
+          <w:sz w:val="24"/>
+          <w:szCs w:val="24"/>
+        </w:rPr>
+      </w:pPr>
+      <w:r>
+        <w:rPr>
+          <w:rFonts w:ascii="Courier New" w:hAnsi="Courier New" w:cs="Courier New"/>
+          <w:color w:val="000000"/>
+          <w:sz w:val="20"/>
+          <w:szCs w:val="20"/>
+        </w:rPr>
+        <w:t xml:space="preserve">                                   </w:t>
+      </w:r>
+      <w:r>
+        <w:rPr>
+          <w:rFonts w:ascii="Courier New" w:hAnsi="Courier New" w:cs="Courier New"/>
+          <w:color w:val="3C763D"/>
+          <w:sz w:val="20"/>
+          <w:szCs w:val="20"/>
+        </w:rPr>
+        <w:t xml:space="preserve">% </w:t>
+      </w:r>
+      <w:proofErr w:type="gramStart"/>
+      <w:r>
+        <w:rPr>
+          <w:rFonts w:ascii="Courier New" w:hAnsi="Courier New" w:cs="Courier New"/>
+          <w:color w:val="3C763D"/>
+          <w:sz w:val="20"/>
+          <w:szCs w:val="20"/>
+        </w:rPr>
+        <w:t>of</w:t>
+      </w:r>
+      <w:proofErr w:type="gramEnd"/>
+      <w:r>
+        <w:rPr>
+          <w:rFonts w:ascii="Courier New" w:hAnsi="Courier New" w:cs="Courier New"/>
+          <w:color w:val="3C763D"/>
+          <w:sz w:val="20"/>
+          <w:szCs w:val="20"/>
+        </w:rPr>
+        <w:t xml:space="preserve"> diffraction modeling</w:t>
+      </w:r>
+    </w:p>
+    <w:p>
+      <w:pPr>
+        <w:autoSpaceDE w:val="0"/>
+        <w:autoSpaceDN w:val="0"/>
+        <w:adjustRightInd w:val="0"/>
+        <w:spacing w:after="0" w:line="240" w:lineRule="auto"/>
+        <w:rPr>
+          <w:rFonts w:ascii="Courier New" w:hAnsi="Courier New" w:cs="Courier New"/>
+          <w:sz w:val="24"/>
+          <w:szCs w:val="24"/>
+        </w:rPr>
+      </w:pPr>
+      <w:r>
+        <w:rPr>
+          <w:rFonts w:ascii="Courier New" w:hAnsi="Courier New" w:cs="Courier New"/>
+          <w:color w:val="000000"/>
+          <w:sz w:val="20"/>
+          <w:szCs w:val="20"/>
+        </w:rPr>
+        <w:t xml:space="preserve">                                   </w:t>
+      </w:r>
+      <w:r>
+        <w:rPr>
+          <w:rFonts w:ascii="Courier New" w:hAnsi="Courier New" w:cs="Courier New"/>
+          <w:color w:val="3C763D"/>
+          <w:sz w:val="20"/>
+          <w:szCs w:val="20"/>
+        </w:rPr>
+        <w:t xml:space="preserve">% Fraunhofer Diffraction </w:t>
+      </w:r>
+      <w:proofErr w:type="spellStart"/>
+      <w:r>
+        <w:rPr>
+          <w:rFonts w:ascii="Courier New" w:hAnsi="Courier New" w:cs="Courier New"/>
+          <w:color w:val="3C763D"/>
+          <w:sz w:val="20"/>
+          <w:szCs w:val="20"/>
+        </w:rPr>
+        <w:t>fomrula</w:t>
+      </w:r>
+      <w:proofErr w:type="spellEnd"/>
+      <w:r>
+        <w:rPr>
+          <w:rFonts w:ascii="Courier New" w:hAnsi="Courier New" w:cs="Courier New"/>
+          <w:color w:val="3C763D"/>
+          <w:sz w:val="20"/>
+          <w:szCs w:val="20"/>
+        </w:rPr>
+        <w:t xml:space="preserve"> </w:t>
+      </w:r>
+      <w:proofErr w:type="gramStart"/>
+      <w:r>
+        <w:rPr>
+          <w:rFonts w:ascii="Courier New" w:hAnsi="Courier New" w:cs="Courier New"/>
+          <w:color w:val="3C763D"/>
+          <w:sz w:val="20"/>
+          <w:szCs w:val="20"/>
+        </w:rPr>
+        <w:t>where</w:t>
+      </w:r>
+      <w:proofErr w:type="gramEnd"/>
+    </w:p>
+    <w:p>
+      <w:pPr>
+        <w:autoSpaceDE w:val="0"/>
+        <w:autoSpaceDN w:val="0"/>
+        <w:adjustRightInd w:val="0"/>
+        <w:spacing w:after="0" w:line="240" w:lineRule="auto"/>
+        <w:rPr>
+          <w:rFonts w:ascii="Courier New" w:hAnsi="Courier New" w:cs="Courier New"/>
+          <w:sz w:val="24"/>
+          <w:szCs w:val="24"/>
+        </w:rPr>
+      </w:pPr>
+      <w:r>
+        <w:rPr>
+          <w:rFonts w:ascii="Courier New" w:hAnsi="Courier New" w:cs="Courier New"/>
+          <w:color w:val="000000"/>
+          <w:sz w:val="20"/>
+          <w:szCs w:val="20"/>
+        </w:rPr>
+        <w:t xml:space="preserve">                                   </w:t>
+      </w:r>
+      <w:r>
+        <w:rPr>
+          <w:rFonts w:ascii="Courier New" w:hAnsi="Courier New" w:cs="Courier New"/>
+          <w:color w:val="3C763D"/>
+          <w:sz w:val="20"/>
+          <w:szCs w:val="20"/>
+        </w:rPr>
+        <w:t xml:space="preserve">% </w:t>
+      </w:r>
+      <w:proofErr w:type="gramStart"/>
+      <w:r>
+        <w:rPr>
+          <w:rFonts w:ascii="Courier New" w:hAnsi="Courier New" w:cs="Courier New"/>
+          <w:color w:val="3C763D"/>
+          <w:sz w:val="20"/>
+          <w:szCs w:val="20"/>
+        </w:rPr>
+        <w:t>if</w:t>
+      </w:r>
+      <w:proofErr w:type="gramEnd"/>
+      <w:r>
+        <w:rPr>
+          <w:rFonts w:ascii="Courier New" w:hAnsi="Courier New" w:cs="Courier New"/>
+          <w:color w:val="3C763D"/>
+          <w:sz w:val="20"/>
+          <w:szCs w:val="20"/>
+        </w:rPr>
+        <w:t xml:space="preserve"> we use a far-field </w:t>
+      </w:r>
+      <w:proofErr w:type="spellStart"/>
+      <w:r>
+        <w:rPr>
+          <w:rFonts w:ascii="Courier New" w:hAnsi="Courier New" w:cs="Courier New"/>
+          <w:color w:val="3C763D"/>
+          <w:sz w:val="20"/>
+          <w:szCs w:val="20"/>
+        </w:rPr>
+        <w:t>diffreaction</w:t>
+      </w:r>
+      <w:proofErr w:type="spellEnd"/>
+    </w:p>
+    <w:p>
+      <w:pPr>
+        <w:autoSpaceDE w:val="0"/>
+        <w:autoSpaceDN w:val="0"/>
+        <w:adjustRightInd w:val="0"/>
+        <w:spacing w:after="0" w:line="240" w:lineRule="auto"/>
+        <w:rPr>
+          <w:rFonts w:ascii="Courier New" w:hAnsi="Courier New" w:cs="Courier New"/>
+          <w:sz w:val="24"/>
+          <w:szCs w:val="24"/>
+        </w:rPr>
+      </w:pPr>
+      <w:r>
+        <w:rPr>
+          <w:rFonts w:ascii="Courier New" w:hAnsi="Courier New" w:cs="Courier New"/>
+          <w:color w:val="000000"/>
+          <w:sz w:val="20"/>
+          <w:szCs w:val="20"/>
+        </w:rPr>
+        <w:t xml:space="preserve">                                   </w:t>
+      </w:r>
+      <w:r>
+        <w:rPr>
+          <w:rFonts w:ascii="Courier New" w:hAnsi="Courier New" w:cs="Courier New"/>
+          <w:color w:val="3C763D"/>
+          <w:sz w:val="20"/>
+          <w:szCs w:val="20"/>
+        </w:rPr>
+        <w:t xml:space="preserve">% </w:t>
+      </w:r>
+      <w:proofErr w:type="gramStart"/>
+      <w:r>
+        <w:rPr>
+          <w:rFonts w:ascii="Courier New" w:hAnsi="Courier New" w:cs="Courier New"/>
+          <w:color w:val="3C763D"/>
+          <w:sz w:val="20"/>
+          <w:szCs w:val="20"/>
+        </w:rPr>
+        <w:t>as</w:t>
+      </w:r>
+      <w:proofErr w:type="gramEnd"/>
+      <w:r>
+        <w:rPr>
+          <w:rFonts w:ascii="Courier New" w:hAnsi="Courier New" w:cs="Courier New"/>
+          <w:color w:val="3C763D"/>
+          <w:sz w:val="20"/>
+          <w:szCs w:val="20"/>
+        </w:rPr>
+        <w:t xml:space="preserve"> an </w:t>
+      </w:r>
+      <w:proofErr w:type="spellStart"/>
+      <w:r>
+        <w:rPr>
+          <w:rFonts w:ascii="Courier New" w:hAnsi="Courier New" w:cs="Courier New"/>
+          <w:color w:val="3C763D"/>
+          <w:sz w:val="20"/>
+          <w:szCs w:val="20"/>
+        </w:rPr>
+        <w:t>approx</w:t>
+      </w:r>
+      <w:proofErr w:type="spellEnd"/>
+      <w:r>
+        <w:rPr>
+          <w:rFonts w:ascii="Courier New" w:hAnsi="Courier New" w:cs="Courier New"/>
+          <w:color w:val="3C763D"/>
+          <w:sz w:val="20"/>
+          <w:szCs w:val="20"/>
+        </w:rPr>
+        <w:t xml:space="preserve"> then the transfer</w:t>
+      </w:r>
+    </w:p>
+    <w:p>
+      <w:pPr>
+        <w:autoSpaceDE w:val="0"/>
+        <w:autoSpaceDN w:val="0"/>
+        <w:adjustRightInd w:val="0"/>
+        <w:spacing w:after="0" w:line="240" w:lineRule="auto"/>
+        <w:rPr>
+          <w:rFonts w:ascii="Courier New" w:hAnsi="Courier New" w:cs="Courier New"/>
+          <w:sz w:val="24"/>
+          <w:szCs w:val="24"/>
+        </w:rPr>
+      </w:pPr>
+      <w:r>
+        <w:rPr>
+          <w:rFonts w:ascii="Courier New" w:hAnsi="Courier New" w:cs="Courier New"/>
+          <w:color w:val="000000"/>
+          <w:sz w:val="20"/>
+          <w:szCs w:val="20"/>
+        </w:rPr>
+        <w:t xml:space="preserve">                                   </w:t>
+      </w:r>
+      <w:r>
+        <w:rPr>
+          <w:rFonts w:ascii="Courier New" w:hAnsi="Courier New" w:cs="Courier New"/>
+          <w:color w:val="3C763D"/>
+          <w:sz w:val="20"/>
+          <w:szCs w:val="20"/>
+        </w:rPr>
+        <w:t xml:space="preserve">% </w:t>
+      </w:r>
+      <w:proofErr w:type="spellStart"/>
+      <w:proofErr w:type="gramStart"/>
+      <w:r>
+        <w:rPr>
+          <w:rFonts w:ascii="Courier New" w:hAnsi="Courier New" w:cs="Courier New"/>
+          <w:color w:val="3C763D"/>
+          <w:sz w:val="20"/>
+          <w:szCs w:val="20"/>
+        </w:rPr>
+        <w:t>fucntiuo</w:t>
+      </w:r>
+      <w:proofErr w:type="spellEnd"/>
+      <w:proofErr w:type="gramEnd"/>
+      <w:r>
+        <w:rPr>
+          <w:rFonts w:ascii="Courier New" w:hAnsi="Courier New" w:cs="Courier New"/>
+          <w:color w:val="3C763D"/>
+          <w:sz w:val="20"/>
+          <w:szCs w:val="20"/>
+        </w:rPr>
+        <w:t xml:space="preserve"> is a 2D transform!</w:t>
+      </w:r>
+    </w:p>
+    <w:p>
+      <w:pPr>
+        <w:autoSpaceDE w:val="0"/>
+        <w:autoSpaceDN w:val="0"/>
+        <w:adjustRightInd w:val="0"/>
+        <w:spacing w:after="0" w:line="240" w:lineRule="auto"/>
+        <w:rPr>
+          <w:rFonts w:ascii="Courier New" w:hAnsi="Courier New" w:cs="Courier New"/>
+          <w:sz w:val="24"/>
+          <w:szCs w:val="24"/>
+        </w:rPr>
+      </w:pPr>
+      <w:r>
+        <w:rPr>
+          <w:rFonts w:ascii="Courier New" w:hAnsi="Courier New" w:cs="Courier New"/>
+          <w:color w:val="000000"/>
+          <w:sz w:val="20"/>
+          <w:szCs w:val="20"/>
+        </w:rPr>
+        <w:t xml:space="preserve">                                  </w:t>
+      </w:r>
+    </w:p>
+    <w:p>
+      <w:pPr>
+        <w:autoSpaceDE w:val="0"/>
+        <w:autoSpaceDN w:val="0"/>
+        <w:adjustRightInd w:val="0"/>
+        <w:spacing w:after="0" w:line="240" w:lineRule="auto"/>
+        <w:rPr>
+          <w:rFonts w:ascii="Courier New" w:hAnsi="Courier New" w:cs="Courier New"/>
+          <w:sz w:val="24"/>
+          <w:szCs w:val="24"/>
+        </w:rPr>
+      </w:pPr>
+      <w:r>
+        <w:rPr>
+          <w:rFonts w:ascii="Courier New" w:hAnsi="Courier New" w:cs="Courier New"/>
+          <w:color w:val="000000"/>
+          <w:sz w:val="20"/>
+          <w:szCs w:val="20"/>
+        </w:rPr>
+        <w:t xml:space="preserve">PSF = </w:t>
+      </w:r>
+      <w:proofErr w:type="spellStart"/>
+      <w:r>
+        <w:rPr>
+          <w:rFonts w:ascii="Courier New" w:hAnsi="Courier New" w:cs="Courier New"/>
+          <w:color w:val="000000"/>
+          <w:sz w:val="20"/>
+          <w:szCs w:val="20"/>
+        </w:rPr>
+        <w:t>PSF_</w:t>
+      </w:r>
+      <w:proofErr w:type="gramStart"/>
+      <w:r>
+        <w:rPr>
+          <w:rFonts w:ascii="Courier New" w:hAnsi="Courier New" w:cs="Courier New"/>
+          <w:color w:val="000000"/>
+          <w:sz w:val="20"/>
+          <w:szCs w:val="20"/>
+        </w:rPr>
+        <w:t>incoh</w:t>
+      </w:r>
+      <w:proofErr w:type="spellEnd"/>
+      <w:r>
+        <w:rPr>
+          <w:rFonts w:ascii="Courier New" w:hAnsi="Courier New" w:cs="Courier New"/>
+          <w:color w:val="000000"/>
+          <w:sz w:val="20"/>
+          <w:szCs w:val="20"/>
+        </w:rPr>
+        <w:t>;</w:t>
+      </w:r>
+      <w:proofErr w:type="gramEnd"/>
+    </w:p>
+    <w:p>
+      <w:pPr>
+        <w:autoSpaceDE w:val="0"/>
+        <w:autoSpaceDN w:val="0"/>
+        <w:adjustRightInd w:val="0"/>
+        <w:spacing w:after="0" w:line="240" w:lineRule="auto"/>
+        <w:rPr>
+          <w:rFonts w:ascii="Courier New" w:hAnsi="Courier New" w:cs="Courier New"/>
+          <w:sz w:val="24"/>
+          <w:szCs w:val="24"/>
+        </w:rPr>
+      </w:pPr>
+      <w:r>
+        <w:rPr>
+          <w:rFonts w:ascii="Courier New" w:hAnsi="Courier New" w:cs="Courier New"/>
+          <w:color w:val="000000"/>
+          <w:sz w:val="20"/>
+          <w:szCs w:val="20"/>
+        </w:rPr>
+        <w:t>OTF = fft2(PSF</w:t>
+      </w:r>
+      <w:proofErr w:type="gramStart"/>
+      <w:r>
+        <w:rPr>
+          <w:rFonts w:ascii="Courier New" w:hAnsi="Courier New" w:cs="Courier New"/>
+          <w:color w:val="000000"/>
+          <w:sz w:val="20"/>
+          <w:szCs w:val="20"/>
+        </w:rPr>
+        <w:t>);</w:t>
+      </w:r>
+      <w:proofErr w:type="gramEnd"/>
+      <w:r>
+        <w:rPr>
+          <w:rFonts w:ascii="Courier New" w:hAnsi="Courier New" w:cs="Courier New"/>
+          <w:color w:val="000000"/>
+          <w:sz w:val="20"/>
+          <w:szCs w:val="20"/>
+        </w:rPr>
+        <w:t xml:space="preserve"> </w:t>
+      </w:r>
+    </w:p>
+    <w:p>
+      <w:pPr>
+        <w:autoSpaceDE w:val="0"/>
+        <w:autoSpaceDN w:val="0"/>
+        <w:adjustRightInd w:val="0"/>
+        <w:spacing w:after="0" w:line="240" w:lineRule="auto"/>
+        <w:rPr>
+          <w:rFonts w:ascii="Courier New" w:hAnsi="Courier New" w:cs="Courier New"/>
+          <w:sz w:val="24"/>
+          <w:szCs w:val="24"/>
+        </w:rPr>
+      </w:pPr>
+      <w:r>
+        <w:rPr>
+          <w:rFonts w:ascii="Courier New" w:hAnsi="Courier New" w:cs="Courier New"/>
+          <w:color w:val="000000"/>
+          <w:sz w:val="20"/>
+          <w:szCs w:val="20"/>
+        </w:rPr>
+        <w:t>OTF = OTF/</w:t>
+      </w:r>
+      <w:proofErr w:type="gramStart"/>
+      <w:r>
+        <w:rPr>
+          <w:rFonts w:ascii="Courier New" w:hAnsi="Courier New" w:cs="Courier New"/>
+          <w:color w:val="000000"/>
+          <w:sz w:val="20"/>
+          <w:szCs w:val="20"/>
+        </w:rPr>
+        <w:t>OTF(</w:t>
+      </w:r>
+      <w:proofErr w:type="gramEnd"/>
+      <w:r>
+        <w:rPr>
+          <w:rFonts w:ascii="Courier New" w:hAnsi="Courier New" w:cs="Courier New"/>
+          <w:color w:val="000000"/>
+          <w:sz w:val="20"/>
+          <w:szCs w:val="20"/>
+        </w:rPr>
+        <w:t>1,1);</w:t>
+      </w:r>
+    </w:p>
+    <w:p>
+      <w:pPr>
+        <w:autoSpaceDE w:val="0"/>
+        <w:autoSpaceDN w:val="0"/>
+        <w:adjustRightInd w:val="0"/>
+        <w:spacing w:after="0" w:line="240" w:lineRule="auto"/>
+        <w:rPr>
+          <w:rFonts w:ascii="Courier New" w:hAnsi="Courier New" w:cs="Courier New"/>
+          <w:sz w:val="24"/>
+          <w:szCs w:val="24"/>
+        </w:rPr>
+      </w:pPr>
+      <w:r>
+        <w:rPr>
+          <w:rFonts w:ascii="Courier New" w:hAnsi="Courier New" w:cs="Courier New"/>
+          <w:color w:val="000000"/>
+          <w:sz w:val="20"/>
+          <w:szCs w:val="20"/>
+        </w:rPr>
+        <w:t xml:space="preserve"> </w:t>
+      </w:r>
+    </w:p>
+    <w:p>
+      <w:pPr>
+        <w:autoSpaceDE w:val="0"/>
+        <w:autoSpaceDN w:val="0"/>
+        <w:adjustRightInd w:val="0"/>
+        <w:spacing w:after="0" w:line="240" w:lineRule="auto"/>
+        <w:rPr>
+          <w:rFonts w:ascii="Courier New" w:hAnsi="Courier New" w:cs="Courier New"/>
+          <w:sz w:val="24"/>
+          <w:szCs w:val="24"/>
+        </w:rPr>
+      </w:pPr>
+      <w:r>
+        <w:rPr>
+          <w:rFonts w:ascii="Courier New" w:hAnsi="Courier New" w:cs="Courier New"/>
+          <w:color w:val="000000"/>
+          <w:sz w:val="20"/>
+          <w:szCs w:val="20"/>
+        </w:rPr>
+        <w:t>figure</w:t>
+      </w:r>
+    </w:p>
+    <w:p>
+      <w:pPr>
+        <w:autoSpaceDE w:val="0"/>
+        <w:autoSpaceDN w:val="0"/>
+        <w:adjustRightInd w:val="0"/>
+        <w:spacing w:after="0" w:line="240" w:lineRule="auto"/>
+        <w:rPr>
+          <w:rFonts w:ascii="Courier New" w:hAnsi="Courier New" w:cs="Courier New"/>
+          <w:sz w:val="24"/>
+          <w:szCs w:val="24"/>
+        </w:rPr>
+      </w:pPr>
+      <w:proofErr w:type="gramStart"/>
+      <w:r>
+        <w:rPr>
+          <w:rFonts w:ascii="Courier New" w:hAnsi="Courier New" w:cs="Courier New"/>
+          <w:color w:val="000000"/>
+          <w:sz w:val="20"/>
+          <w:szCs w:val="20"/>
+        </w:rPr>
+        <w:t>subplot(</w:t>
+      </w:r>
+      <w:proofErr w:type="gramEnd"/>
+      <w:r>
+        <w:rPr>
+          <w:rFonts w:ascii="Courier New" w:hAnsi="Courier New" w:cs="Courier New"/>
+          <w:color w:val="000000"/>
+          <w:sz w:val="20"/>
+          <w:szCs w:val="20"/>
+        </w:rPr>
+        <w:t>2,2,1)</w:t>
+      </w:r>
+    </w:p>
+    <w:p>
+      <w:pPr>
+        <w:autoSpaceDE w:val="0"/>
+        <w:autoSpaceDN w:val="0"/>
+        <w:adjustRightInd w:val="0"/>
+        <w:spacing w:after="0" w:line="240" w:lineRule="auto"/>
+        <w:rPr>
+          <w:rFonts w:ascii="Courier New" w:hAnsi="Courier New" w:cs="Courier New"/>
+          <w:sz w:val="24"/>
+          <w:szCs w:val="24"/>
+        </w:rPr>
+      </w:pPr>
+      <w:r>
+        <w:rPr>
+          <w:rFonts w:ascii="Courier New" w:hAnsi="Courier New" w:cs="Courier New"/>
+          <w:color w:val="000000"/>
+          <w:sz w:val="20"/>
+          <w:szCs w:val="20"/>
+        </w:rPr>
+        <w:t>mesh(</w:t>
+      </w:r>
+      <w:proofErr w:type="spellStart"/>
+      <w:proofErr w:type="gramStart"/>
+      <w:r>
+        <w:rPr>
+          <w:rFonts w:ascii="Courier New" w:hAnsi="Courier New" w:cs="Courier New"/>
+          <w:color w:val="000000"/>
+          <w:sz w:val="20"/>
+          <w:szCs w:val="20"/>
+        </w:rPr>
+        <w:t>uu,vv</w:t>
+      </w:r>
+      <w:proofErr w:type="gramEnd"/>
+      <w:r>
+        <w:rPr>
+          <w:rFonts w:ascii="Courier New" w:hAnsi="Courier New" w:cs="Courier New"/>
+          <w:color w:val="000000"/>
+          <w:sz w:val="20"/>
+          <w:szCs w:val="20"/>
+        </w:rPr>
+        <w:t>,PSF</w:t>
+      </w:r>
+      <w:proofErr w:type="spellEnd"/>
+      <w:r>
+        <w:rPr>
+          <w:rFonts w:ascii="Courier New" w:hAnsi="Courier New" w:cs="Courier New"/>
+          <w:color w:val="000000"/>
+          <w:sz w:val="20"/>
+          <w:szCs w:val="20"/>
+        </w:rPr>
+        <w:t xml:space="preserve">) </w:t>
+      </w:r>
+    </w:p>
+    <w:p>
+      <w:pPr>
+        <w:autoSpaceDE w:val="0"/>
+        <w:autoSpaceDN w:val="0"/>
+        <w:adjustRightInd w:val="0"/>
+        <w:spacing w:after="0" w:line="240" w:lineRule="auto"/>
+        <w:rPr>
+          <w:rFonts w:ascii="Courier New" w:hAnsi="Courier New" w:cs="Courier New"/>
+          <w:sz w:val="24"/>
+          <w:szCs w:val="24"/>
+        </w:rPr>
+      </w:pPr>
+      <w:proofErr w:type="gramStart"/>
+      <w:r>
+        <w:rPr>
+          <w:rFonts w:ascii="Courier New" w:hAnsi="Courier New" w:cs="Courier New"/>
+          <w:color w:val="000000"/>
+          <w:sz w:val="20"/>
+          <w:szCs w:val="20"/>
+        </w:rPr>
+        <w:t>subplot(</w:t>
+      </w:r>
+      <w:proofErr w:type="gramEnd"/>
+      <w:r>
+        <w:rPr>
+          <w:rFonts w:ascii="Courier New" w:hAnsi="Courier New" w:cs="Courier New"/>
+          <w:color w:val="000000"/>
+          <w:sz w:val="20"/>
+          <w:szCs w:val="20"/>
+        </w:rPr>
+        <w:t>2,2,2)</w:t>
+      </w:r>
+    </w:p>
+    <w:p>
+      <w:pPr>
+        <w:autoSpaceDE w:val="0"/>
+        <w:autoSpaceDN w:val="0"/>
+        <w:adjustRightInd w:val="0"/>
+        <w:spacing w:after="0" w:line="240" w:lineRule="auto"/>
+        <w:rPr>
+          <w:rFonts w:ascii="Courier New" w:hAnsi="Courier New" w:cs="Courier New"/>
+          <w:sz w:val="24"/>
+          <w:szCs w:val="24"/>
+        </w:rPr>
+      </w:pPr>
+      <w:r>
+        <w:rPr>
+          <w:rFonts w:ascii="Courier New" w:hAnsi="Courier New" w:cs="Courier New"/>
+          <w:color w:val="000000"/>
+          <w:sz w:val="20"/>
+          <w:szCs w:val="20"/>
+        </w:rPr>
+        <w:t>MTF = abs(</w:t>
+      </w:r>
+      <w:proofErr w:type="spellStart"/>
+      <w:proofErr w:type="gramStart"/>
+      <w:r>
+        <w:rPr>
+          <w:rFonts w:ascii="Courier New" w:hAnsi="Courier New" w:cs="Courier New"/>
+          <w:color w:val="000000"/>
+          <w:sz w:val="20"/>
+          <w:szCs w:val="20"/>
+        </w:rPr>
+        <w:t>fftshift</w:t>
+      </w:r>
+      <w:proofErr w:type="spellEnd"/>
+      <w:r>
+        <w:rPr>
+          <w:rFonts w:ascii="Courier New" w:hAnsi="Courier New" w:cs="Courier New"/>
+          <w:color w:val="000000"/>
+          <w:sz w:val="20"/>
+          <w:szCs w:val="20"/>
+        </w:rPr>
+        <w:t>(</w:t>
+      </w:r>
+      <w:proofErr w:type="gramEnd"/>
+      <w:r>
+        <w:rPr>
+          <w:rFonts w:ascii="Courier New" w:hAnsi="Courier New" w:cs="Courier New"/>
+          <w:color w:val="000000"/>
+          <w:sz w:val="20"/>
+          <w:szCs w:val="20"/>
+        </w:rPr>
+        <w:t xml:space="preserve">OTF)); </w:t>
+      </w:r>
+    </w:p>
+    <w:p>
+      <w:pPr>
+        <w:autoSpaceDE w:val="0"/>
+        <w:autoSpaceDN w:val="0"/>
+        <w:adjustRightInd w:val="0"/>
+        <w:spacing w:after="0" w:line="240" w:lineRule="auto"/>
+        <w:rPr>
+          <w:rFonts w:ascii="Courier New" w:hAnsi="Courier New" w:cs="Courier New"/>
+          <w:sz w:val="24"/>
+          <w:szCs w:val="24"/>
+        </w:rPr>
+      </w:pPr>
+      <w:proofErr w:type="gramStart"/>
+      <w:r>
+        <w:rPr>
+          <w:rFonts w:ascii="Courier New" w:hAnsi="Courier New" w:cs="Courier New"/>
+          <w:color w:val="000000"/>
+          <w:sz w:val="20"/>
+          <w:szCs w:val="20"/>
+        </w:rPr>
+        <w:t>mesh(</w:t>
+      </w:r>
+      <w:proofErr w:type="spellStart"/>
+      <w:proofErr w:type="gramEnd"/>
+      <w:r>
+        <w:rPr>
+          <w:rFonts w:ascii="Courier New" w:hAnsi="Courier New" w:cs="Courier New"/>
+          <w:color w:val="000000"/>
+          <w:sz w:val="20"/>
+          <w:szCs w:val="20"/>
+        </w:rPr>
+        <w:t>Fv,Fu,MTF</w:t>
+      </w:r>
+      <w:proofErr w:type="spellEnd"/>
+      <w:r>
+        <w:rPr>
+          <w:rFonts w:ascii="Courier New" w:hAnsi="Courier New" w:cs="Courier New"/>
+          <w:color w:val="000000"/>
+          <w:sz w:val="20"/>
+          <w:szCs w:val="20"/>
+        </w:rPr>
+        <w:t>)</w:t>
+      </w:r>
+    </w:p>
+    <w:p>
+      <w:pPr>
+        <w:autoSpaceDE w:val="0"/>
+        <w:autoSpaceDN w:val="0"/>
+        <w:adjustRightInd w:val="0"/>
+        <w:spacing w:after="0" w:line="240" w:lineRule="auto"/>
+        <w:rPr>
+          <w:rFonts w:ascii="Courier New" w:hAnsi="Courier New" w:cs="Courier New"/>
+          <w:sz w:val="24"/>
+          <w:szCs w:val="24"/>
+        </w:rPr>
+      </w:pPr>
+      <w:proofErr w:type="gramStart"/>
+      <w:r>
+        <w:rPr>
+          <w:rFonts w:ascii="Courier New" w:hAnsi="Courier New" w:cs="Courier New"/>
+          <w:color w:val="000000"/>
+          <w:sz w:val="20"/>
+          <w:szCs w:val="20"/>
+        </w:rPr>
+        <w:t>subplot(</w:t>
+      </w:r>
+      <w:proofErr w:type="gramEnd"/>
+      <w:r>
+        <w:rPr>
+          <w:rFonts w:ascii="Courier New" w:hAnsi="Courier New" w:cs="Courier New"/>
+          <w:color w:val="000000"/>
+          <w:sz w:val="20"/>
+          <w:szCs w:val="20"/>
+        </w:rPr>
+        <w:t>2,2,3)</w:t>
+      </w:r>
+    </w:p>
+    <w:p>
+      <w:pPr>
+        <w:autoSpaceDE w:val="0"/>
+        <w:autoSpaceDN w:val="0"/>
+        <w:adjustRightInd w:val="0"/>
+        <w:spacing w:after="0" w:line="240" w:lineRule="auto"/>
+        <w:rPr>
+          <w:rFonts w:ascii="Courier New" w:hAnsi="Courier New" w:cs="Courier New"/>
+          <w:sz w:val="24"/>
+          <w:szCs w:val="24"/>
+        </w:rPr>
+      </w:pPr>
+      <w:proofErr w:type="spellStart"/>
+      <w:r>
+        <w:rPr>
+          <w:rFonts w:ascii="Courier New" w:hAnsi="Courier New" w:cs="Courier New"/>
+          <w:color w:val="000000"/>
+          <w:sz w:val="20"/>
+          <w:szCs w:val="20"/>
+        </w:rPr>
+        <w:t>imagesc</w:t>
+      </w:r>
+      <w:proofErr w:type="spellEnd"/>
+      <w:r>
+        <w:rPr>
+          <w:rFonts w:ascii="Courier New" w:hAnsi="Courier New" w:cs="Courier New"/>
+          <w:color w:val="000000"/>
+          <w:sz w:val="20"/>
+          <w:szCs w:val="20"/>
+        </w:rPr>
+        <w:t>(</w:t>
+      </w:r>
+      <w:proofErr w:type="spellStart"/>
+      <w:proofErr w:type="gramStart"/>
+      <w:r>
+        <w:rPr>
+          <w:rFonts w:ascii="Courier New" w:hAnsi="Courier New" w:cs="Courier New"/>
+          <w:color w:val="000000"/>
+          <w:sz w:val="20"/>
+          <w:szCs w:val="20"/>
+        </w:rPr>
+        <w:t>u,v</w:t>
+      </w:r>
+      <w:proofErr w:type="gramEnd"/>
+      <w:r>
+        <w:rPr>
+          <w:rFonts w:ascii="Courier New" w:hAnsi="Courier New" w:cs="Courier New"/>
+          <w:color w:val="000000"/>
+          <w:sz w:val="20"/>
+          <w:szCs w:val="20"/>
+        </w:rPr>
+        <w:t>,PSF_incoh</w:t>
+      </w:r>
+      <w:proofErr w:type="spellEnd"/>
+      <w:r>
+        <w:rPr>
+          <w:rFonts w:ascii="Courier New" w:hAnsi="Courier New" w:cs="Courier New"/>
+          <w:color w:val="000000"/>
+          <w:sz w:val="20"/>
+          <w:szCs w:val="20"/>
+        </w:rPr>
+        <w:t>)</w:t>
+      </w:r>
+    </w:p>
+    <w:p>
+      <w:pPr>
+        <w:autoSpaceDE w:val="0"/>
+        <w:autoSpaceDN w:val="0"/>
+        <w:adjustRightInd w:val="0"/>
+        <w:spacing w:after="0" w:line="240" w:lineRule="auto"/>
+        <w:rPr>
+          <w:rFonts w:ascii="Courier New" w:hAnsi="Courier New" w:cs="Courier New"/>
+          <w:sz w:val="24"/>
+          <w:szCs w:val="24"/>
+        </w:rPr>
+      </w:pPr>
+      <w:proofErr w:type="gramStart"/>
+      <w:r>
+        <w:rPr>
+          <w:rFonts w:ascii="Courier New" w:hAnsi="Courier New" w:cs="Courier New"/>
+          <w:color w:val="000000"/>
+          <w:sz w:val="20"/>
+          <w:szCs w:val="20"/>
+        </w:rPr>
+        <w:t>subplot(</w:t>
+      </w:r>
+      <w:proofErr w:type="gramEnd"/>
+      <w:r>
+        <w:rPr>
+          <w:rFonts w:ascii="Courier New" w:hAnsi="Courier New" w:cs="Courier New"/>
+          <w:color w:val="000000"/>
+          <w:sz w:val="20"/>
+          <w:szCs w:val="20"/>
+        </w:rPr>
+        <w:t>2,2,4)</w:t>
+      </w:r>
+    </w:p>
+    <w:p>
+      <w:pPr>
+        <w:autoSpaceDE w:val="0"/>
+        <w:autoSpaceDN w:val="0"/>
+        <w:adjustRightInd w:val="0"/>
+        <w:spacing w:after="0" w:line="240" w:lineRule="auto"/>
+        <w:rPr>
+          <w:rFonts w:ascii="Courier New" w:hAnsi="Courier New" w:cs="Courier New"/>
+          <w:sz w:val="24"/>
+          <w:szCs w:val="24"/>
+        </w:rPr>
+      </w:pPr>
+      <w:r>
+        <w:rPr>
+          <w:rFonts w:ascii="Courier New" w:hAnsi="Courier New" w:cs="Courier New"/>
+          <w:color w:val="000000"/>
+          <w:sz w:val="20"/>
+          <w:szCs w:val="20"/>
+        </w:rPr>
+        <w:t>MTF = abs(</w:t>
+      </w:r>
+      <w:proofErr w:type="spellStart"/>
+      <w:proofErr w:type="gramStart"/>
+      <w:r>
+        <w:rPr>
+          <w:rFonts w:ascii="Courier New" w:hAnsi="Courier New" w:cs="Courier New"/>
+          <w:color w:val="000000"/>
+          <w:sz w:val="20"/>
+          <w:szCs w:val="20"/>
+        </w:rPr>
+        <w:t>fftshift</w:t>
+      </w:r>
+      <w:proofErr w:type="spellEnd"/>
+      <w:r>
+        <w:rPr>
+          <w:rFonts w:ascii="Courier New" w:hAnsi="Courier New" w:cs="Courier New"/>
+          <w:color w:val="000000"/>
+          <w:sz w:val="20"/>
+          <w:szCs w:val="20"/>
+        </w:rPr>
+        <w:t>(</w:t>
+      </w:r>
+      <w:proofErr w:type="gramEnd"/>
+      <w:r>
+        <w:rPr>
+          <w:rFonts w:ascii="Courier New" w:hAnsi="Courier New" w:cs="Courier New"/>
+          <w:color w:val="000000"/>
+          <w:sz w:val="20"/>
+          <w:szCs w:val="20"/>
+        </w:rPr>
+        <w:t xml:space="preserve">OTF)); </w:t>
+      </w:r>
+    </w:p>
+    <w:p>
+      <w:pPr>
+        <w:autoSpaceDE w:val="0"/>
+        <w:autoSpaceDN w:val="0"/>
+        <w:adjustRightInd w:val="0"/>
+        <w:spacing w:after="0" w:line="240" w:lineRule="auto"/>
+        <w:rPr>
+          <w:rFonts w:ascii="Courier New" w:hAnsi="Courier New" w:cs="Courier New"/>
+          <w:sz w:val="24"/>
+          <w:szCs w:val="24"/>
+        </w:rPr>
+      </w:pPr>
+      <w:proofErr w:type="spellStart"/>
+      <w:r>
+        <w:rPr>
+          <w:rFonts w:ascii="Courier New" w:hAnsi="Courier New" w:cs="Courier New"/>
+          <w:color w:val="000000"/>
+          <w:sz w:val="20"/>
+          <w:szCs w:val="20"/>
+        </w:rPr>
+        <w:t>imagesc</w:t>
+      </w:r>
+      <w:proofErr w:type="spellEnd"/>
+      <w:r>
+        <w:rPr>
+          <w:rFonts w:ascii="Courier New" w:hAnsi="Courier New" w:cs="Courier New"/>
+          <w:color w:val="000000"/>
+          <w:sz w:val="20"/>
+          <w:szCs w:val="20"/>
+        </w:rPr>
+        <w:t>(</w:t>
+      </w:r>
+      <w:proofErr w:type="spellStart"/>
+      <w:proofErr w:type="gramStart"/>
+      <w:r>
+        <w:rPr>
+          <w:rFonts w:ascii="Courier New" w:hAnsi="Courier New" w:cs="Courier New"/>
+          <w:color w:val="000000"/>
+          <w:sz w:val="20"/>
+          <w:szCs w:val="20"/>
+        </w:rPr>
+        <w:t>fu,fv</w:t>
+      </w:r>
+      <w:proofErr w:type="gramEnd"/>
+      <w:r>
+        <w:rPr>
+          <w:rFonts w:ascii="Courier New" w:hAnsi="Courier New" w:cs="Courier New"/>
+          <w:color w:val="000000"/>
+          <w:sz w:val="20"/>
+          <w:szCs w:val="20"/>
+        </w:rPr>
+        <w:t>,MTF</w:t>
+      </w:r>
+      <w:proofErr w:type="spellEnd"/>
+      <w:r>
+        <w:rPr>
+          <w:rFonts w:ascii="Courier New" w:hAnsi="Courier New" w:cs="Courier New"/>
+          <w:color w:val="000000"/>
+          <w:sz w:val="20"/>
+          <w:szCs w:val="20"/>
+        </w:rPr>
+        <w:t xml:space="preserve">) </w:t>
+      </w:r>
+    </w:p>
+    <w:p>
+      <w:pPr>
+        <w:autoSpaceDE w:val="0"/>
+        <w:autoSpaceDN w:val="0"/>
+        <w:adjustRightInd w:val="0"/>
+        <w:spacing w:after="0" w:line="240" w:lineRule="auto"/>
+        <w:rPr>
+          <w:rFonts w:ascii="Courier New" w:hAnsi="Courier New" w:cs="Courier New"/>
+          <w:sz w:val="24"/>
+          <w:szCs w:val="24"/>
+        </w:rPr>
+      </w:pPr>
+      <w:r>
+        <w:rPr>
+          <w:rFonts w:ascii="Courier New" w:hAnsi="Courier New" w:cs="Courier New"/>
+          <w:color w:val="000000"/>
+          <w:sz w:val="20"/>
+          <w:szCs w:val="20"/>
+        </w:rPr>
+        <w:t xml:space="preserve"> </w:t>
+      </w:r>
+    </w:p>
+    <w:p>
+      <w:pPr>
+        <w:autoSpaceDE w:val="0"/>
+        <w:autoSpaceDN w:val="0"/>
+        <w:adjustRightInd w:val="0"/>
+        <w:spacing w:after="0" w:line="240" w:lineRule="auto"/>
+        <w:rPr>
+          <w:rFonts w:ascii="Courier New" w:hAnsi="Courier New" w:cs="Courier New"/>
+          <w:sz w:val="24"/>
+          <w:szCs w:val="24"/>
+        </w:rPr>
+      </w:pPr>
+      <w:r>
+        <w:rPr>
+          <w:rFonts w:ascii="Courier New" w:hAnsi="Courier New" w:cs="Courier New"/>
+          <w:color w:val="000000"/>
+          <w:sz w:val="20"/>
+          <w:szCs w:val="20"/>
+        </w:rPr>
+        <w:t xml:space="preserve"> </w:t>
+      </w:r>
+    </w:p>
+    <w:p>
+      <w:pPr>
+        <w:autoSpaceDE w:val="0"/>
+        <w:autoSpaceDN w:val="0"/>
+        <w:adjustRightInd w:val="0"/>
+        <w:spacing w:after="0" w:line="240" w:lineRule="auto"/>
+        <w:rPr>
+          <w:rFonts w:ascii="Courier New" w:hAnsi="Courier New" w:cs="Courier New"/>
+          <w:sz w:val="24"/>
+          <w:szCs w:val="24"/>
+        </w:rPr>
+      </w:pPr>
+      <w:r>
+        <w:rPr>
+          <w:rFonts w:ascii="Courier New" w:hAnsi="Courier New" w:cs="Courier New"/>
+          <w:color w:val="3C763D"/>
+          <w:sz w:val="20"/>
+          <w:szCs w:val="20"/>
+        </w:rPr>
+        <w:t>%</w:t>
+      </w:r>
+    </w:p>
+    <w:p>
+      <w:pPr>
+        <w:autoSpaceDE w:val="0"/>
+        <w:autoSpaceDN w:val="0"/>
+        <w:adjustRightInd w:val="0"/>
+        <w:spacing w:after="0" w:line="240" w:lineRule="auto"/>
+        <w:rPr>
+          <w:rFonts w:ascii="Courier New" w:hAnsi="Courier New" w:cs="Courier New"/>
+          <w:sz w:val="24"/>
+          <w:szCs w:val="24"/>
+        </w:rPr>
+      </w:pPr>
+      <w:r>
+        <w:rPr>
+          <w:rFonts w:ascii="Courier New" w:hAnsi="Courier New" w:cs="Courier New"/>
+          <w:color w:val="000000"/>
+          <w:sz w:val="20"/>
+          <w:szCs w:val="20"/>
+        </w:rPr>
+        <w:lastRenderedPageBreak/>
+        <w:t xml:space="preserve">Gg = fft2(Ig); </w:t>
+      </w:r>
+      <w:r>
+        <w:rPr>
+          <w:rFonts w:ascii="Courier New" w:hAnsi="Courier New" w:cs="Courier New"/>
+          <w:color w:val="3C763D"/>
+          <w:sz w:val="20"/>
+          <w:szCs w:val="20"/>
+        </w:rPr>
+        <w:t>% Use Ig for incoherent system</w:t>
+      </w:r>
+    </w:p>
+    <w:p>
+      <w:pPr>
+        <w:autoSpaceDE w:val="0"/>
+        <w:autoSpaceDN w:val="0"/>
+        <w:adjustRightInd w:val="0"/>
+        <w:spacing w:after="0" w:line="240" w:lineRule="auto"/>
+        <w:rPr>
+          <w:rFonts w:ascii="Courier New" w:hAnsi="Courier New" w:cs="Courier New"/>
+          <w:sz w:val="24"/>
+          <w:szCs w:val="24"/>
+        </w:rPr>
+      </w:pPr>
+      <w:r>
+        <w:rPr>
+          <w:rFonts w:ascii="Courier New" w:hAnsi="Courier New" w:cs="Courier New"/>
+          <w:color w:val="000000"/>
+          <w:sz w:val="20"/>
+          <w:szCs w:val="20"/>
+        </w:rPr>
+        <w:t xml:space="preserve">Gi = </w:t>
+      </w:r>
+      <w:proofErr w:type="gramStart"/>
+      <w:r>
+        <w:rPr>
+          <w:rFonts w:ascii="Courier New" w:hAnsi="Courier New" w:cs="Courier New"/>
+          <w:color w:val="000000"/>
+          <w:sz w:val="20"/>
+          <w:szCs w:val="20"/>
+        </w:rPr>
+        <w:t>Gg.*</w:t>
+      </w:r>
+      <w:proofErr w:type="gramEnd"/>
+      <w:r>
+        <w:rPr>
+          <w:rFonts w:ascii="Courier New" w:hAnsi="Courier New" w:cs="Courier New"/>
+          <w:color w:val="000000"/>
+          <w:sz w:val="20"/>
+          <w:szCs w:val="20"/>
+        </w:rPr>
+        <w:t>OTF;</w:t>
+      </w:r>
+    </w:p>
+    <w:p>
+      <w:pPr>
+        <w:autoSpaceDE w:val="0"/>
+        <w:autoSpaceDN w:val="0"/>
+        <w:adjustRightInd w:val="0"/>
+        <w:spacing w:after="0" w:line="240" w:lineRule="auto"/>
+        <w:rPr>
+          <w:rFonts w:ascii="Courier New" w:hAnsi="Courier New" w:cs="Courier New"/>
+          <w:sz w:val="24"/>
+          <w:szCs w:val="24"/>
+        </w:rPr>
+      </w:pPr>
+      <w:r>
+        <w:rPr>
+          <w:rFonts w:ascii="Courier New" w:hAnsi="Courier New" w:cs="Courier New"/>
+          <w:color w:val="000000"/>
+          <w:sz w:val="20"/>
+          <w:szCs w:val="20"/>
+        </w:rPr>
+        <w:t xml:space="preserve">Ui = </w:t>
+      </w:r>
+      <w:proofErr w:type="spellStart"/>
+      <w:r>
+        <w:rPr>
+          <w:rFonts w:ascii="Courier New" w:hAnsi="Courier New" w:cs="Courier New"/>
+          <w:color w:val="000000"/>
+          <w:sz w:val="20"/>
+          <w:szCs w:val="20"/>
+        </w:rPr>
+        <w:t>ifftshift</w:t>
+      </w:r>
+      <w:proofErr w:type="spellEnd"/>
+      <w:r>
+        <w:rPr>
+          <w:rFonts w:ascii="Courier New" w:hAnsi="Courier New" w:cs="Courier New"/>
+          <w:color w:val="000000"/>
+          <w:sz w:val="20"/>
+          <w:szCs w:val="20"/>
+        </w:rPr>
+        <w:t>(ifft2(Gi)</w:t>
+      </w:r>
+      <w:proofErr w:type="gramStart"/>
+      <w:r>
+        <w:rPr>
+          <w:rFonts w:ascii="Courier New" w:hAnsi="Courier New" w:cs="Courier New"/>
+          <w:color w:val="000000"/>
+          <w:sz w:val="20"/>
+          <w:szCs w:val="20"/>
+        </w:rPr>
+        <w:t>);</w:t>
+      </w:r>
+      <w:proofErr w:type="gramEnd"/>
+    </w:p>
+    <w:p>
+      <w:pPr>
+        <w:autoSpaceDE w:val="0"/>
+        <w:autoSpaceDN w:val="0"/>
+        <w:adjustRightInd w:val="0"/>
+        <w:spacing w:after="0" w:line="240" w:lineRule="auto"/>
+        <w:rPr>
+          <w:rFonts w:ascii="Courier New" w:hAnsi="Courier New" w:cs="Courier New"/>
+          <w:sz w:val="24"/>
+          <w:szCs w:val="24"/>
+        </w:rPr>
+      </w:pPr>
+      <w:r>
+        <w:rPr>
+          <w:rFonts w:ascii="Courier New" w:hAnsi="Courier New" w:cs="Courier New"/>
+          <w:color w:val="000000"/>
+          <w:sz w:val="20"/>
+          <w:szCs w:val="20"/>
+        </w:rPr>
+        <w:t xml:space="preserve">Ui = </w:t>
+      </w:r>
+      <w:proofErr w:type="gramStart"/>
+      <w:r>
+        <w:rPr>
+          <w:rFonts w:ascii="Courier New" w:hAnsi="Courier New" w:cs="Courier New"/>
+          <w:color w:val="000000"/>
+          <w:sz w:val="20"/>
+          <w:szCs w:val="20"/>
+        </w:rPr>
+        <w:t>abs(</w:t>
+      </w:r>
+      <w:proofErr w:type="gramEnd"/>
+      <w:r>
+        <w:rPr>
+          <w:rFonts w:ascii="Courier New" w:hAnsi="Courier New" w:cs="Courier New"/>
+          <w:color w:val="000000"/>
+          <w:sz w:val="20"/>
+          <w:szCs w:val="20"/>
+        </w:rPr>
+        <w:t>Ui);</w:t>
+      </w:r>
+    </w:p>
+    <w:p>
+      <w:pPr>
+        <w:autoSpaceDE w:val="0"/>
+        <w:autoSpaceDN w:val="0"/>
+        <w:adjustRightInd w:val="0"/>
+        <w:spacing w:after="0" w:line="240" w:lineRule="auto"/>
+        <w:rPr>
+          <w:rFonts w:ascii="Courier New" w:hAnsi="Courier New" w:cs="Courier New"/>
+          <w:sz w:val="24"/>
+          <w:szCs w:val="24"/>
+        </w:rPr>
+      </w:pPr>
+      <w:proofErr w:type="spellStart"/>
+      <w:r>
+        <w:rPr>
+          <w:rFonts w:ascii="Courier New" w:hAnsi="Courier New" w:cs="Courier New"/>
+          <w:color w:val="000000"/>
+          <w:sz w:val="20"/>
+          <w:szCs w:val="20"/>
+        </w:rPr>
+        <w:t>Ii</w:t>
+      </w:r>
+      <w:proofErr w:type="spellEnd"/>
+      <w:r>
+        <w:rPr>
+          <w:rFonts w:ascii="Courier New" w:hAnsi="Courier New" w:cs="Courier New"/>
+          <w:color w:val="000000"/>
+          <w:sz w:val="20"/>
+          <w:szCs w:val="20"/>
+        </w:rPr>
+        <w:t xml:space="preserve"> = </w:t>
+      </w:r>
+      <w:proofErr w:type="gramStart"/>
+      <w:r>
+        <w:rPr>
+          <w:rFonts w:ascii="Courier New" w:hAnsi="Courier New" w:cs="Courier New"/>
+          <w:color w:val="000000"/>
+          <w:sz w:val="20"/>
+          <w:szCs w:val="20"/>
+        </w:rPr>
+        <w:t>Ui.^</w:t>
+      </w:r>
+      <w:proofErr w:type="gramEnd"/>
+      <w:r>
+        <w:rPr>
+          <w:rFonts w:ascii="Courier New" w:hAnsi="Courier New" w:cs="Courier New"/>
+          <w:color w:val="000000"/>
+          <w:sz w:val="20"/>
+          <w:szCs w:val="20"/>
+        </w:rPr>
+        <w:t>2;</w:t>
+      </w:r>
+    </w:p>
+    <w:p>
+      <w:pPr>
+        <w:autoSpaceDE w:val="0"/>
+        <w:autoSpaceDN w:val="0"/>
+        <w:adjustRightInd w:val="0"/>
+        <w:spacing w:after="0" w:line="240" w:lineRule="auto"/>
+        <w:rPr>
+          <w:rFonts w:ascii="Courier New" w:hAnsi="Courier New" w:cs="Courier New"/>
+          <w:sz w:val="24"/>
+          <w:szCs w:val="24"/>
+        </w:rPr>
+      </w:pPr>
+      <w:r>
+        <w:rPr>
+          <w:rFonts w:ascii="Courier New" w:hAnsi="Courier New" w:cs="Courier New"/>
+          <w:color w:val="3C763D"/>
+          <w:sz w:val="20"/>
+          <w:szCs w:val="20"/>
+        </w:rPr>
+        <w:t>%</w:t>
+      </w:r>
+    </w:p>
+    <w:p>
+      <w:pPr>
+        <w:autoSpaceDE w:val="0"/>
+        <w:autoSpaceDN w:val="0"/>
+        <w:adjustRightInd w:val="0"/>
+        <w:spacing w:after="0" w:line="240" w:lineRule="auto"/>
+        <w:rPr>
+          <w:rFonts w:ascii="Courier New" w:hAnsi="Courier New" w:cs="Courier New"/>
+          <w:sz w:val="24"/>
+          <w:szCs w:val="24"/>
+        </w:rPr>
+      </w:pPr>
+      <w:r>
+        <w:rPr>
+          <w:rFonts w:ascii="Courier New" w:hAnsi="Courier New" w:cs="Courier New"/>
+          <w:color w:val="000000"/>
+          <w:sz w:val="20"/>
+          <w:szCs w:val="20"/>
+        </w:rPr>
+        <w:t>figure</w:t>
+      </w:r>
+    </w:p>
+    <w:p>
+      <w:pPr>
+        <w:autoSpaceDE w:val="0"/>
+        <w:autoSpaceDN w:val="0"/>
+        <w:adjustRightInd w:val="0"/>
+        <w:spacing w:after="0" w:line="240" w:lineRule="auto"/>
+        <w:rPr>
+          <w:rFonts w:ascii="Courier New" w:hAnsi="Courier New" w:cs="Courier New"/>
+          <w:sz w:val="24"/>
+          <w:szCs w:val="24"/>
+        </w:rPr>
+      </w:pPr>
+      <w:proofErr w:type="gramStart"/>
+      <w:r>
+        <w:rPr>
+          <w:rFonts w:ascii="Courier New" w:hAnsi="Courier New" w:cs="Courier New"/>
+          <w:color w:val="000000"/>
+          <w:sz w:val="20"/>
+          <w:szCs w:val="20"/>
+        </w:rPr>
+        <w:t>subplot(</w:t>
+      </w:r>
+      <w:proofErr w:type="gramEnd"/>
+      <w:r>
+        <w:rPr>
+          <w:rFonts w:ascii="Courier New" w:hAnsi="Courier New" w:cs="Courier New"/>
+          <w:color w:val="000000"/>
+          <w:sz w:val="20"/>
+          <w:szCs w:val="20"/>
+        </w:rPr>
+        <w:t>1,2,1)</w:t>
+      </w:r>
+    </w:p>
+    <w:p>
+      <w:pPr>
+        <w:autoSpaceDE w:val="0"/>
+        <w:autoSpaceDN w:val="0"/>
+        <w:adjustRightInd w:val="0"/>
+        <w:spacing w:after="0" w:line="240" w:lineRule="auto"/>
+        <w:rPr>
+          <w:rFonts w:ascii="Courier New" w:hAnsi="Courier New" w:cs="Courier New"/>
+          <w:sz w:val="24"/>
+          <w:szCs w:val="24"/>
+        </w:rPr>
+      </w:pPr>
+      <w:proofErr w:type="spellStart"/>
+      <w:proofErr w:type="gramStart"/>
+      <w:r>
+        <w:rPr>
+          <w:rFonts w:ascii="Courier New" w:hAnsi="Courier New" w:cs="Courier New"/>
+          <w:color w:val="000000"/>
+          <w:sz w:val="20"/>
+          <w:szCs w:val="20"/>
+        </w:rPr>
+        <w:t>imshow</w:t>
+      </w:r>
+      <w:proofErr w:type="spellEnd"/>
+      <w:r>
+        <w:rPr>
+          <w:rFonts w:ascii="Courier New" w:hAnsi="Courier New" w:cs="Courier New"/>
+          <w:color w:val="000000"/>
+          <w:sz w:val="20"/>
+          <w:szCs w:val="20"/>
+        </w:rPr>
+        <w:t>(</w:t>
+      </w:r>
+      <w:proofErr w:type="gramEnd"/>
+      <w:r>
+        <w:rPr>
+          <w:rFonts w:ascii="Courier New" w:hAnsi="Courier New" w:cs="Courier New"/>
+          <w:color w:val="000000"/>
+          <w:sz w:val="20"/>
+          <w:szCs w:val="20"/>
+        </w:rPr>
+        <w:t>Ig)</w:t>
+      </w:r>
+    </w:p>
+    <w:p>
+      <w:pPr>
+        <w:autoSpaceDE w:val="0"/>
+        <w:autoSpaceDN w:val="0"/>
+        <w:adjustRightInd w:val="0"/>
+        <w:spacing w:after="0" w:line="240" w:lineRule="auto"/>
+        <w:rPr>
+          <w:rFonts w:ascii="Courier New" w:hAnsi="Courier New" w:cs="Courier New"/>
+          <w:sz w:val="24"/>
+          <w:szCs w:val="24"/>
+        </w:rPr>
+      </w:pPr>
+      <w:proofErr w:type="gramStart"/>
+      <w:r>
+        <w:rPr>
+          <w:rFonts w:ascii="Courier New" w:hAnsi="Courier New" w:cs="Courier New"/>
+          <w:color w:val="000000"/>
+          <w:sz w:val="20"/>
+          <w:szCs w:val="20"/>
+        </w:rPr>
+        <w:t>subplot(</w:t>
+      </w:r>
+      <w:proofErr w:type="gramEnd"/>
+      <w:r>
+        <w:rPr>
+          <w:rFonts w:ascii="Courier New" w:hAnsi="Courier New" w:cs="Courier New"/>
+          <w:color w:val="000000"/>
+          <w:sz w:val="20"/>
+          <w:szCs w:val="20"/>
+        </w:rPr>
+        <w:t>1,2,2)</w:t>
+      </w:r>
+    </w:p>
+    <w:p>
+      <w:pPr>
+        <w:autoSpaceDE w:val="0"/>
+        <w:autoSpaceDN w:val="0"/>
+        <w:adjustRightInd w:val="0"/>
+        <w:spacing w:after="0" w:line="240" w:lineRule="auto"/>
+        <w:rPr>
+          <w:rFonts w:ascii="Courier New" w:hAnsi="Courier New" w:cs="Courier New"/>
+          <w:color w:val="000000"/>
+          <w:sz w:val="20"/>
+          <w:szCs w:val="20"/>
+        </w:rPr>
+      </w:pPr>
+      <w:proofErr w:type="spellStart"/>
+      <w:proofErr w:type="gramStart"/>
+      <w:r>
+        <w:rPr>
+          <w:rFonts w:ascii="Courier New" w:hAnsi="Courier New" w:cs="Courier New"/>
+          <w:color w:val="000000"/>
+          <w:sz w:val="20"/>
+          <w:szCs w:val="20"/>
+        </w:rPr>
+        <w:t>imshow</w:t>
+      </w:r>
+      <w:proofErr w:type="spellEnd"/>
+      <w:r>
+        <w:rPr>
+          <w:rFonts w:ascii="Courier New" w:hAnsi="Courier New" w:cs="Courier New"/>
+          <w:color w:val="000000"/>
+          <w:sz w:val="20"/>
+          <w:szCs w:val="20"/>
+        </w:rPr>
+        <w:t>(</w:t>
+      </w:r>
+      <w:proofErr w:type="spellStart"/>
+      <w:proofErr w:type="gramEnd"/>
+      <w:r>
+        <w:rPr>
+          <w:rFonts w:ascii="Courier New" w:hAnsi="Courier New" w:cs="Courier New"/>
+          <w:color w:val="000000"/>
+          <w:sz w:val="20"/>
+          <w:szCs w:val="20"/>
+        </w:rPr>
+        <w:t>Ii</w:t>
+      </w:r>
+      <w:proofErr w:type="spellEnd"/>
+      <w:r>
+        <w:rPr>
+          <w:rFonts w:ascii="Courier New" w:hAnsi="Courier New" w:cs="Courier New"/>
+          <w:color w:val="000000"/>
+          <w:sz w:val="20"/>
+          <w:szCs w:val="20"/>
+        </w:rPr>
+        <w:t>)</w:t>
+      </w:r>
+    </w:p>
+    <w:p>
+      <w:pPr>
+        <w:autoSpaceDE w:val="0"/>
+        <w:autoSpaceDN w:val="0"/>
+        <w:adjustRightInd w:val="0"/>
+        <w:spacing w:after="0" w:line="240" w:lineRule="auto"/>
+        <w:rPr>
+          <w:rFonts w:ascii="Courier New" w:hAnsi="Courier New" w:cs="Courier New"/>
+          <w:color w:val="000000"/>
+          <w:sz w:val="20"/>
+          <w:szCs w:val="20"/>
+        </w:rPr>
+      </w:pPr>
+    </w:p>
+    <w:p>
+      <w:pPr>
+        <w:autoSpaceDE w:val="0"/>
+        <w:autoSpaceDN w:val="0"/>
+        <w:adjustRightInd w:val="0"/>
+        <w:spacing w:after="0" w:line="240" w:lineRule="auto"/>
+        <w:rPr>
+          <w:rFonts w:ascii="Courier New" w:hAnsi="Courier New" w:cs="Courier New"/>
+          <w:sz w:val="24"/>
+          <w:szCs w:val="24"/>
+        </w:rPr>
+      </w:pPr>
+      <w:r>
+        <w:rPr>
+          <w:rFonts w:ascii="Courier New" w:hAnsi="Courier New" w:cs="Courier New"/>
+          <w:sz w:val="24"/>
+          <w:szCs w:val="24"/>
+        </w:rPr>
+        <w:drawing>
+          <wp:inline distT="0" distB="0" distL="0" distR="0" wp14:anchorId="405CB9BB" wp14:editId="404E1B97">
+            <wp:extent cx="5334000" cy="4000500"/>
+            <wp:effectExtent l="0" t="0" r="0" b="0"/>
+            <wp:docPr id="4" name="Picture 4" descr="Diagram&#10;&#10;Description automatically generated"/>
+            <wp:cNvGraphicFramePr>
+              <a:graphicFrameLocks xmlns:a="http://schemas.openxmlformats.org/drawingml/2006/main" noChangeAspect="1"/>
+            </wp:cNvGraphicFramePr>
+            <a:graphic xmlns:a="http://schemas.openxmlformats.org/drawingml/2006/main">
+              <a:graphicData uri="http://schemas.openxmlformats.org/drawingml/2006/picture">
+                <pic:pic xmlns:pic="http://schemas.openxmlformats.org/drawingml/2006/picture">
+                  <pic:nvPicPr>
+                    <pic:cNvPr id="4" name="Picture 4" descr="Diagram&#10;&#10;Description automatically generated"/>
+                    <pic:cNvPicPr/>
+                  </pic:nvPicPr>
+                  <pic:blipFill>
+                    <a:blip r:embed="rId12"/>
+                    <a:stretch>
+                      <a:fillRect/>
+                    </a:stretch>
+                  </pic:blipFill>
+                  <pic:spPr>
+                    <a:xfrm>
+                      <a:off x="0" y="0"/>
+                      <a:ext cx="5334000" cy="4000500"/>
+                    </a:xfrm>
+                    <a:prstGeom prst="rect">
+                      <a:avLst/>
+                    </a:prstGeom>
+                  </pic:spPr>
+                </pic:pic>
+              </a:graphicData>
+            </a:graphic>
+          </wp:inline>
+        </w:drawing>
+      </w:r>
+    </w:p>
+    <w:p>
+      <w:pPr>
+        <w:autoSpaceDE w:val="0"/>
+        <w:autoSpaceDN w:val="0"/>
+        <w:adjustRightInd w:val="0"/>
+        <w:spacing w:after="0" w:line="240" w:lineRule="auto"/>
+        <w:rPr>
+          <w:rFonts w:ascii="Courier New" w:hAnsi="Courier New" w:cs="Courier New"/>
+          <w:sz w:val="24"/>
+          <w:szCs w:val="24"/>
+        </w:rPr>
+      </w:pPr>
+    </w:p>
+    <w:p>
+      <w:pPr>
+        <w:autoSpaceDE w:val="0"/>
+        <w:autoSpaceDN w:val="0"/>
+        <w:adjustRightInd w:val="0"/>
+        <w:spacing w:after="0" w:line="240" w:lineRule="auto"/>
+        <w:rPr>
+          <w:rFonts w:ascii="Courier New" w:hAnsi="Courier New" w:cs="Courier New"/>
+          <w:sz w:val="24"/>
+          <w:szCs w:val="24"/>
+        </w:rPr>
+      </w:pPr>
+      <w:r>
+        <w:rPr>
+          <w:rFonts w:ascii="Courier New" w:hAnsi="Courier New" w:cs="Courier New"/>
+          <w:noProof/>
+          <w:sz w:val="24"/>
+          <w:szCs w:val="24"/>
+        </w:rPr>
+        <w:lastRenderedPageBreak/>
+        <w:drawing>
+          <wp:inline distT="0" distB="0" distL="0" distR="0" wp14:anchorId="3CB64326" wp14:editId="43AC231C">
+            <wp:extent cx="5324475" cy="3990975"/>
+            <wp:effectExtent l="0" t="0" r="0" b="0"/>
+            <wp:docPr id="5" name="Picture 5"/>
+            <wp:cNvGraphicFramePr>
+              <a:graphicFrameLocks xmlns:a="http://schemas.openxmlformats.org/drawingml/2006/main" noChangeAspect="1"/>
+            </wp:cNvGraphicFramePr>
+            <a:graphic xmlns:a="http://schemas.openxmlformats.org/drawingml/2006/main">
+              <a:graphicData uri="http://schemas.openxmlformats.org/drawingml/2006/picture">
+                <pic:pic xmlns:pic="http://schemas.openxmlformats.org/drawingml/2006/picture">
+                  <pic:nvPicPr>
+                    <pic:cNvPr id="0" name="Picture 7"/>
+                    <pic:cNvPicPr>
+                      <a:picLocks noChangeAspect="1" noChangeArrowheads="1"/>
+                    </pic:cNvPicPr>
+                  </pic:nvPicPr>
+                  <pic:blipFill>
+                    <a:blip r:embed="rId13">
+                      <a:extLst>
+                        <a:ext uri="{28A0092B-C50C-407E-A947-70E740481C1C}">
+                          <a14:useLocalDpi xmlns:a14="http://schemas.microsoft.com/office/drawing/2010/main" val="0"/>
+                        </a:ext>
+                      </a:extLst>
+                    </a:blip>
+                    <a:srcRect/>
+                    <a:stretch>
+                      <a:fillRect/>
+                    </a:stretch>
+                  </pic:blipFill>
+                  <pic:spPr bwMode="auto">
+                    <a:xfrm>
+                      <a:off x="0" y="0"/>
+                      <a:ext cx="5324475" cy="3990975"/>
+                    </a:xfrm>
+                    <a:prstGeom prst="rect">
+                      <a:avLst/>
+                    </a:prstGeom>
+                    <a:noFill/>
+                    <a:ln>
+                      <a:noFill/>
+                    </a:ln>
+                  </pic:spPr>
+                </pic:pic>
+              </a:graphicData>
+            </a:graphic>
+          </wp:inline>
+        </w:drawing>
+      </w:r>
+    </w:p>
+    <w:p>
+      <w:pPr>
+        <w:autoSpaceDE w:val="0"/>
+        <w:autoSpaceDN w:val="0"/>
+        <w:adjustRightInd w:val="0"/>
+        <w:spacing w:after="0" w:line="240" w:lineRule="auto"/>
+        <w:rPr>
+          <w:rFonts w:ascii="Courier New" w:hAnsi="Courier New" w:cs="Courier New"/>
+          <w:sz w:val="24"/>
+          <w:szCs w:val="24"/>
+        </w:rPr>
+      </w:pPr>
+    </w:p>
+    <w:p>
+      <w:pPr>
+        <w:autoSpaceDE w:val="0"/>
+        <w:autoSpaceDN w:val="0"/>
+        <w:adjustRightInd w:val="0"/>
+        <w:spacing w:after="0" w:line="240" w:lineRule="auto"/>
+        <w:rPr>
+          <w:rFonts w:ascii="Calibri" w:hAnsi="Calibri" w:cs="Calibri"/>
+          <w:color w:val="000000"/>
+        </w:rPr>
+      </w:pPr>
+    </w:p>
+    <w:p>
+      <w:pPr>
+        <w:autoSpaceDE w:val="0"/>
+        <w:autoSpaceDN w:val="0"/>
+        <w:adjustRightInd w:val="0"/>
+        <w:spacing w:after="0" w:line="240" w:lineRule="auto"/>
+        <w:rPr>
+          <w:rFonts w:ascii="Calibri" w:hAnsi="Calibri" w:cs="Calibri"/>
+          <w:color w:val="000000"/>
+        </w:rPr>
+      </w:pPr>
+    </w:p>
+    <w:p>
+      <w:pPr>
+        <w:autoSpaceDE w:val="0"/>
+        <w:autoSpaceDN w:val="0"/>
+        <w:adjustRightInd w:val="0"/>
+        <w:spacing w:after="0" w:line="240" w:lineRule="auto"/>
+        <w:rPr>
+          <w:rFonts w:ascii="Calibri" w:hAnsi="Calibri" w:cs="Calibri"/>
+          <w:color w:val="000000"/>
+        </w:rPr>
+      </w:pPr>
+    </w:p>
+    <w:p>
+      <w:r>
         <w:t>Problem 4.</w:t>
       </w:r>
     </w:p>
@@ -6876,7 +11081,11 @@
         <w:t>re are ways to compensate, but geometrical complex objects present challenges to light field processing as multiple reflections, refractions and scattering affect the light ray. This last area is an active area of research.</w:t>
       </w:r>
       <w:r>
-        <w:t xml:space="preserve"> Perhaps the biggest disadvantage</w:t>
+        <w:t xml:space="preserve"> Perhaps the </w:t>
+      </w:r>
+      <w:r>
+        <w:lastRenderedPageBreak/>
+        <w:t>biggest disadvantage</w:t>
       </w:r>
       <w:r>
         <w:t xml:space="preserve">s are economics and </w:t>
@@ -7020,7 +11229,6 @@
           <w:sz w:val="22"/>
           <w:szCs w:val="22"/>
         </w:rPr>
-        <w:lastRenderedPageBreak/>
         <w:t>Answer:</w:t>
       </w:r>
     </w:p>
@@ -7050,9 +11258,9 @@
             <o:lock v:ext="edit" aspectratio="t"/>
           </v:shapetype>
           <v:shape id="_x0000_i1028" type="#_x0000_t75" style="width:468pt;height:315.75pt" o:ole="">
-            <v:imagedata r:id="rId12" o:title=""/>
+            <v:imagedata r:id="rId14" o:title=""/>
           </v:shape>
-          <o:OLEObject Type="Embed" ProgID="Visio.Drawing.15" ShapeID="_x0000_i1028" DrawAspect="Content" ObjectID="_1695708289" r:id="rId13"/>
+          <o:OLEObject Type="Embed" ProgID="Visio.Drawing.15" ShapeID="_x0000_i1028" DrawAspect="Content" ObjectID="_1695736760" r:id="rId15"/>
         </w:object>
       </w:r>
     </w:p>
@@ -7208,7 +11416,6 @@
         <w:pStyle w:val="Default"/>
       </w:pPr>
       <w:r>
-        <w:lastRenderedPageBreak/>
         <w:t xml:space="preserve">A function provided from a light field system using a lens array is the ability to refocus from the same shot different depths of fields of the image plane. This is done by summing windows extracted from several micro lenses. </w:t>
       </w:r>
     </w:p>

</xml_diff>